<commit_message>
Add rippleCounter , TFF and Dff
</commit_message>
<xml_diff>
--- a/03-SeqCircuits/report/Lab-03-Report.docx
+++ b/03-SeqCircuits/report/Lab-03-Report.docx
@@ -1,12 +1,24 @@
 
 <file path=word/document.xml><?xml version="1.0" encoding="utf-8"?>
-<w:document xmlns:wpc="http://schemas.microsoft.com/office/word/2010/wordprocessingCanvas" xmlns:cx="http://schemas.microsoft.com/office/drawing/2014/chartex" xmlns:cx1="http://schemas.microsoft.com/office/drawing/2015/9/8/chartex" xmlns:cx2="http://schemas.microsoft.com/office/drawing/2015/10/21/chartex" xmlns:cx3="http://schemas.microsoft.com/office/drawing/2016/5/9/chartex" xmlns:cx4="http://schemas.microsoft.com/office/drawing/2016/5/10/chartex" xmlns:cx5="http://schemas.microsoft.com/office/drawing/2016/5/11/chartex" xmlns:cx6="http://schemas.microsoft.com/office/drawing/2016/5/12/chartex" xmlns:cx7="http://schemas.microsoft.com/office/drawing/2016/5/13/chartex" xmlns:cx8="http://schemas.microsoft.com/office/drawing/2016/5/14/chartex" xmlns:mc="http://schemas.openxmlformats.org/markup-compatibility/2006" xmlns:aink="http://schemas.microsoft.com/office/drawing/2016/ink" xmlns:am3d="http://schemas.microsoft.com/office/drawing/2017/model3d" xmlns:o="urn:schemas-microsoft-com:office:office" xmlns:r="http://schemas.openxmlformats.org/officeDocument/2006/relationships" xmlns:m="http://schemas.openxmlformats.org/officeDocument/2006/math" xmlns:v="urn:schemas-microsoft-com:vml" xmlns:wp14="http://schemas.microsoft.com/office/word/2010/wordprocessingDrawing" xmlns:wp="http://schemas.openxmlformats.org/drawingml/2006/wordprocessingDrawing" xmlns:w10="urn:schemas-microsoft-com:office:word" xmlns:w="http://schemas.openxmlformats.org/wordprocessingml/2006/main" xmlns:w14="http://schemas.microsoft.com/office/word/2010/wordml" xmlns:w15="http://schemas.microsoft.com/office/word/2012/wordml" xmlns:w16cex="http://schemas.microsoft.com/office/word/2018/wordml/cex" xmlns:w16cid="http://schemas.microsoft.com/office/word/2016/wordml/cid" xmlns:w16="http://schemas.microsoft.com/office/word/2018/wordml" xmlns:w16sdtdh="http://schemas.microsoft.com/office/word/2020/wordml/sdtdatahash" xmlns:w16se="http://schemas.microsoft.com/office/word/2015/wordml/symex" xmlns:wpg="http://schemas.microsoft.com/office/word/2010/wordprocessingGroup" xmlns:wpi="http://schemas.microsoft.com/office/word/2010/wordprocessingInk" xmlns:wne="http://schemas.microsoft.com/office/word/2006/wordml" xmlns:wps="http://schemas.microsoft.com/office/word/2010/wordprocessingShape" mc:Ignorable="w14 w15 w16se w16cid w16 w16cex w16sdtdh wp14">
+<w:document xmlns:wpc="http://schemas.microsoft.com/office/word/2010/wordprocessingCanvas" xmlns:cx="http://schemas.microsoft.com/office/drawing/2014/chartex" xmlns:cx1="http://schemas.microsoft.com/office/drawing/2015/9/8/chartex" xmlns:cx2="http://schemas.microsoft.com/office/drawing/2015/10/21/chartex" xmlns:cx3="http://schemas.microsoft.com/office/drawing/2016/5/9/chartex" xmlns:cx4="http://schemas.microsoft.com/office/drawing/2016/5/10/chartex" xmlns:cx5="http://schemas.microsoft.com/office/drawing/2016/5/11/chartex" xmlns:cx6="http://schemas.microsoft.com/office/drawing/2016/5/12/chartex" xmlns:cx7="http://schemas.microsoft.com/office/drawing/2016/5/13/chartex" xmlns:cx8="http://schemas.microsoft.com/office/drawing/2016/5/14/chartex" xmlns:mc="http://schemas.openxmlformats.org/markup-compatibility/2006" xmlns:aink="http://schemas.microsoft.com/office/drawing/2016/ink" xmlns:am3d="http://schemas.microsoft.com/office/drawing/2017/model3d" xmlns:o="urn:schemas-microsoft-com:office:office" xmlns:r="http://schemas.openxmlformats.org/officeDocument/2006/relationships" xmlns:m="http://schemas.openxmlformats.org/officeDocument/2006/math" xmlns:v="urn:schemas-microsoft-com:vml" xmlns:wp14="http://schemas.microsoft.com/office/word/2010/wordprocessingDrawing" xmlns:wp="http://schemas.openxmlformats.org/drawingml/2006/wordprocessingDrawing" xmlns:w10="urn:schemas-microsoft-com:office:word" xmlns:w="http://schemas.openxmlformats.org/wordprocessingml/2006/main" xmlns:w14="http://schemas.microsoft.com/office/word/2010/wordml" xmlns:w15="http://schemas.microsoft.com/office/word/2012/wordml" xmlns:w16cex="http://schemas.microsoft.com/office/word/2018/wordml/cex" xmlns:w16cid="http://schemas.microsoft.com/office/word/2016/wordml/cid" xmlns:w16="http://schemas.microsoft.com/office/word/2018/wordml" xmlns:w16se="http://schemas.microsoft.com/office/word/2015/wordml/symex" xmlns:wpg="http://schemas.microsoft.com/office/word/2010/wordprocessingGroup" xmlns:wpi="http://schemas.microsoft.com/office/word/2010/wordprocessingInk" xmlns:wne="http://schemas.microsoft.com/office/word/2006/wordml" xmlns:wps="http://schemas.microsoft.com/office/word/2010/wordprocessingShape" mc:Ignorable="w14 w15 w16se w16cid w16 w16cex wp14">
   <w:body>
     <w:p>
       <w:pPr>
         <w:pStyle w:val="Heading1"/>
         <w:bidi/>
         <w:jc w:val="center"/>
+        <w:rPr>
+          <w:rFonts w:cs="B Nazanin"/>
+          <w:b/>
+          <w:bCs/>
+          <w:color w:val="auto"/>
+          <w:sz w:val="48"/>
+          <w:szCs w:val="48"/>
+          <w:rtl/>
+          <w:lang w:bidi="fa-IR"/>
+        </w:rPr>
+      </w:pPr>
+      <w:r>
         <w:rPr>
           <w:rFonts w:cs="B Nazanin" w:hint="cs"/>
           <w:b/>
@@ -17,7 +29,8 @@
           <w:rtl/>
           <w:lang w:bidi="fa-IR"/>
         </w:rPr>
-      </w:pPr>
+        <w:t>آزمایش</w:t>
+      </w:r>
       <w:r>
         <w:rPr>
           <w:rFonts w:cs="B Nazanin" w:hint="cs"/>
@@ -29,7 +42,7 @@
           <w:rtl/>
           <w:lang w:bidi="fa-IR"/>
         </w:rPr>
-        <w:t>آزمایش</w:t>
+        <w:t>۳</w:t>
       </w:r>
       <w:r>
         <w:rPr>
@@ -42,11 +55,12 @@
           <w:rtl/>
           <w:lang w:bidi="fa-IR"/>
         </w:rPr>
-        <w:t>۳</w:t>
-      </w:r>
-      <w:r>
-        <w:rPr>
-          <w:rFonts w:cs="B Nazanin" w:hint="cs"/>
+        <w:t xml:space="preserve">: </w:t>
+      </w:r>
+      <w:proofErr w:type="spellStart"/>
+      <w:r>
+        <w:rPr>
+          <w:rFonts w:ascii="Cambria" w:hAnsi="Cambria" w:cs="B Nazanin" w:hint="cs"/>
           <w:b/>
           <w:bCs/>
           <w:color w:val="auto"/>
@@ -55,8 +69,9 @@
           <w:rtl/>
           <w:lang w:bidi="fa-IR"/>
         </w:rPr>
-        <w:t xml:space="preserve">: </w:t>
-      </w:r>
+        <w:t>مدارات</w:t>
+      </w:r>
+      <w:proofErr w:type="spellEnd"/>
       <w:r>
         <w:rPr>
           <w:rFonts w:ascii="Cambria" w:hAnsi="Cambria" w:cs="B Nazanin" w:hint="cs"/>
@@ -68,7 +83,7 @@
           <w:rtl/>
           <w:lang w:bidi="fa-IR"/>
         </w:rPr>
-        <w:t>مدارات ترتیبی</w:t>
+        <w:t xml:space="preserve"> ترتیبی</w:t>
       </w:r>
     </w:p>
     <w:p>
@@ -189,7 +204,7 @@
         <w:spacing w:line="240" w:lineRule="auto"/>
         <w:jc w:val="both"/>
         <w:rPr>
-          <w:rFonts w:ascii="Cambria" w:hAnsi="Cambria" w:cs="B Nazanin" w:hint="cs"/>
+          <w:rFonts w:ascii="Cambria" w:hAnsi="Cambria" w:cs="B Nazanin"/>
           <w:sz w:val="32"/>
           <w:szCs w:val="32"/>
           <w:rtl/>
@@ -245,7 +260,95 @@
           <w:rtl/>
           <w:lang w:bidi="fa-IR"/>
         </w:rPr>
-        <w:t>ها، طراحی فلیپ فلاپ‌ها، شمارنده‌ها و ماشین‌های حالت</w:t>
+        <w:t xml:space="preserve">ها، طراحی </w:t>
+      </w:r>
+      <w:proofErr w:type="spellStart"/>
+      <w:r>
+        <w:rPr>
+          <w:rFonts w:ascii="Cambria" w:hAnsi="Cambria" w:cs="B Nazanin" w:hint="cs"/>
+          <w:sz w:val="32"/>
+          <w:szCs w:val="32"/>
+          <w:rtl/>
+          <w:lang w:bidi="fa-IR"/>
+        </w:rPr>
+        <w:t>فلیپ</w:t>
+      </w:r>
+      <w:proofErr w:type="spellEnd"/>
+      <w:r>
+        <w:rPr>
+          <w:rFonts w:ascii="Cambria" w:hAnsi="Cambria" w:cs="B Nazanin" w:hint="cs"/>
+          <w:sz w:val="32"/>
+          <w:szCs w:val="32"/>
+          <w:rtl/>
+          <w:lang w:bidi="fa-IR"/>
+        </w:rPr>
+        <w:t xml:space="preserve"> </w:t>
+      </w:r>
+      <w:proofErr w:type="spellStart"/>
+      <w:r>
+        <w:rPr>
+          <w:rFonts w:ascii="Cambria" w:hAnsi="Cambria" w:cs="B Nazanin" w:hint="cs"/>
+          <w:sz w:val="32"/>
+          <w:szCs w:val="32"/>
+          <w:rtl/>
+          <w:lang w:bidi="fa-IR"/>
+        </w:rPr>
+        <w:t>فلاپ‌ها</w:t>
+      </w:r>
+      <w:proofErr w:type="spellEnd"/>
+      <w:r>
+        <w:rPr>
+          <w:rFonts w:ascii="Cambria" w:hAnsi="Cambria" w:cs="B Nazanin" w:hint="cs"/>
+          <w:sz w:val="32"/>
+          <w:szCs w:val="32"/>
+          <w:rtl/>
+          <w:lang w:bidi="fa-IR"/>
+        </w:rPr>
+        <w:t xml:space="preserve">، </w:t>
+      </w:r>
+      <w:proofErr w:type="spellStart"/>
+      <w:r>
+        <w:rPr>
+          <w:rFonts w:ascii="Cambria" w:hAnsi="Cambria" w:cs="B Nazanin" w:hint="cs"/>
+          <w:sz w:val="32"/>
+          <w:szCs w:val="32"/>
+          <w:rtl/>
+          <w:lang w:bidi="fa-IR"/>
+        </w:rPr>
+        <w:t>شمارنده‌ها</w:t>
+      </w:r>
+      <w:proofErr w:type="spellEnd"/>
+      <w:r>
+        <w:rPr>
+          <w:rFonts w:ascii="Cambria" w:hAnsi="Cambria" w:cs="B Nazanin" w:hint="cs"/>
+          <w:sz w:val="32"/>
+          <w:szCs w:val="32"/>
+          <w:rtl/>
+          <w:lang w:bidi="fa-IR"/>
+        </w:rPr>
+        <w:t xml:space="preserve"> و </w:t>
+      </w:r>
+      <w:proofErr w:type="spellStart"/>
+      <w:r>
+        <w:rPr>
+          <w:rFonts w:ascii="Cambria" w:hAnsi="Cambria" w:cs="B Nazanin" w:hint="cs"/>
+          <w:sz w:val="32"/>
+          <w:szCs w:val="32"/>
+          <w:rtl/>
+          <w:lang w:bidi="fa-IR"/>
+        </w:rPr>
+        <w:t>ماشین‌های</w:t>
+      </w:r>
+      <w:proofErr w:type="spellEnd"/>
+      <w:r>
+        <w:rPr>
+          <w:rFonts w:ascii="Cambria" w:hAnsi="Cambria" w:cs="B Nazanin" w:hint="cs"/>
+          <w:sz w:val="32"/>
+          <w:szCs w:val="32"/>
+          <w:rtl/>
+          <w:lang w:bidi="fa-IR"/>
+        </w:rPr>
+        <w:t xml:space="preserve"> حالت</w:t>
       </w:r>
     </w:p>
     <w:p>
@@ -281,7 +384,29 @@
           <w:rtl/>
           <w:lang w:bidi="fa-IR"/>
         </w:rPr>
-        <w:t xml:space="preserve">پس از یادگیری نحوه طراحی مدارات ترتیبی به کمک </w:t>
+        <w:t xml:space="preserve">پس از یادگیری نحوه طراحی </w:t>
+      </w:r>
+      <w:proofErr w:type="spellStart"/>
+      <w:r>
+        <w:rPr>
+          <w:rFonts w:cs="B Nazanin" w:hint="cs"/>
+          <w:sz w:val="28"/>
+          <w:szCs w:val="28"/>
+          <w:rtl/>
+          <w:lang w:bidi="fa-IR"/>
+        </w:rPr>
+        <w:t>مدارات</w:t>
+      </w:r>
+      <w:proofErr w:type="spellEnd"/>
+      <w:r>
+        <w:rPr>
+          <w:rFonts w:cs="B Nazanin" w:hint="cs"/>
+          <w:sz w:val="28"/>
+          <w:szCs w:val="28"/>
+          <w:rtl/>
+          <w:lang w:bidi="fa-IR"/>
+        </w:rPr>
+        <w:t xml:space="preserve"> ترتیبی به کمک </w:t>
       </w:r>
       <w:r>
         <w:rPr>
@@ -319,7 +444,29 @@
           <w:rtl/>
           <w:lang w:bidi="fa-IR"/>
         </w:rPr>
-        <w:t>، توانستیم موارد خواسته شده در این آزمایش را پیاده‌سازی کنیم که به شرح زیر است.</w:t>
+        <w:t xml:space="preserve">، توانستیم موارد خواسته شده در این آزمایش را </w:t>
+      </w:r>
+      <w:proofErr w:type="spellStart"/>
+      <w:r>
+        <w:rPr>
+          <w:rFonts w:ascii="Cambria" w:hAnsi="Cambria" w:cs="B Nazanin" w:hint="cs"/>
+          <w:sz w:val="28"/>
+          <w:szCs w:val="28"/>
+          <w:rtl/>
+          <w:lang w:bidi="fa-IR"/>
+        </w:rPr>
+        <w:t>پیاده‌سازی</w:t>
+      </w:r>
+      <w:proofErr w:type="spellEnd"/>
+      <w:r>
+        <w:rPr>
+          <w:rFonts w:ascii="Cambria" w:hAnsi="Cambria" w:cs="B Nazanin" w:hint="cs"/>
+          <w:sz w:val="28"/>
+          <w:szCs w:val="28"/>
+          <w:rtl/>
+          <w:lang w:bidi="fa-IR"/>
+        </w:rPr>
+        <w:t xml:space="preserve"> کنیم که به شرح زیر است.</w:t>
       </w:r>
     </w:p>
     <w:p>
@@ -588,7 +735,29 @@
           <w:rtl/>
           <w:lang w:bidi="fa-IR"/>
         </w:rPr>
-        <w:t>‌ سخت‌افزار اول موظف است تا دنباله ۱۱۰۱ را تشخیص دهد و در صورت مشاهده آن، خروجی تک بیتی خود را یک کند. این مدار را به دو شکل</w:t>
+        <w:t xml:space="preserve">‌ </w:t>
+      </w:r>
+      <w:proofErr w:type="spellStart"/>
+      <w:r>
+        <w:rPr>
+          <w:rFonts w:ascii="Cambria" w:hAnsi="Cambria" w:cs="B Nazanin" w:hint="cs"/>
+          <w:sz w:val="28"/>
+          <w:szCs w:val="28"/>
+          <w:rtl/>
+          <w:lang w:bidi="fa-IR"/>
+        </w:rPr>
+        <w:t>سخت‌افزار</w:t>
+      </w:r>
+      <w:proofErr w:type="spellEnd"/>
+      <w:r>
+        <w:rPr>
+          <w:rFonts w:ascii="Cambria" w:hAnsi="Cambria" w:cs="B Nazanin" w:hint="cs"/>
+          <w:sz w:val="28"/>
+          <w:szCs w:val="28"/>
+          <w:rtl/>
+          <w:lang w:bidi="fa-IR"/>
+        </w:rPr>
+        <w:t xml:space="preserve"> اول موظف است تا دنباله ۱۱۰۱ را تشخیص دهد و در صورت مشاهده آن، خروجی تک بیتی خود را یک کند. این مدار را به دو شکل</w:t>
       </w:r>
       <w:r>
         <w:rPr>
@@ -618,6 +787,7 @@
         </w:rPr>
         <w:t xml:space="preserve"> و </w:t>
       </w:r>
+      <w:proofErr w:type="spellStart"/>
       <w:r>
         <w:rPr>
           <w:rFonts w:ascii="Cambria" w:hAnsi="Cambria" w:cs="B Nazanin"/>
@@ -627,15 +797,38 @@
         </w:rPr>
         <w:t>moore</w:t>
       </w:r>
-      <w:r>
-        <w:rPr>
-          <w:rFonts w:ascii="Cambria" w:hAnsi="Cambria" w:cs="B Nazanin" w:hint="cs"/>
-          <w:sz w:val="28"/>
-          <w:szCs w:val="28"/>
-          <w:rtl/>
-          <w:lang w:bidi="fa-IR"/>
-        </w:rPr>
-        <w:t xml:space="preserve"> طراحی کردیم که به ترتیب به هر یک می‌پردازیم:</w:t>
+      <w:proofErr w:type="spellEnd"/>
+      <w:r>
+        <w:rPr>
+          <w:rFonts w:ascii="Cambria" w:hAnsi="Cambria" w:cs="B Nazanin" w:hint="cs"/>
+          <w:sz w:val="28"/>
+          <w:szCs w:val="28"/>
+          <w:rtl/>
+          <w:lang w:bidi="fa-IR"/>
+        </w:rPr>
+        <w:t xml:space="preserve"> طراحی کردیم که به ترتیب به هر یک </w:t>
+      </w:r>
+      <w:proofErr w:type="spellStart"/>
+      <w:r>
+        <w:rPr>
+          <w:rFonts w:ascii="Cambria" w:hAnsi="Cambria" w:cs="B Nazanin" w:hint="cs"/>
+          <w:sz w:val="28"/>
+          <w:szCs w:val="28"/>
+          <w:rtl/>
+          <w:lang w:bidi="fa-IR"/>
+        </w:rPr>
+        <w:t>می‌پردازیم</w:t>
+      </w:r>
+      <w:proofErr w:type="spellEnd"/>
+      <w:r>
+        <w:rPr>
+          <w:rFonts w:ascii="Cambria" w:hAnsi="Cambria" w:cs="B Nazanin" w:hint="cs"/>
+          <w:sz w:val="28"/>
+          <w:szCs w:val="28"/>
+          <w:rtl/>
+          <w:lang w:bidi="fa-IR"/>
+        </w:rPr>
+        <w:t>:</w:t>
       </w:r>
     </w:p>
     <w:p>
@@ -988,7 +1181,7 @@
         <w:ind w:left="360"/>
         <w:jc w:val="both"/>
         <w:rPr>
-          <w:rFonts w:ascii="Cambria" w:hAnsi="Cambria" w:cs="B Nazanin" w:hint="cs"/>
+          <w:rFonts w:ascii="Cambria" w:hAnsi="Cambria" w:cs="B Nazanin"/>
           <w:sz w:val="28"/>
           <w:szCs w:val="28"/>
           <w:rtl/>
@@ -1068,7 +1261,29 @@
           <w:rtl/>
           <w:lang w:bidi="fa-IR"/>
         </w:rPr>
-        <w:t>خروجی تست‌بنچ این طراحی به شکل زیر اس</w:t>
+        <w:t xml:space="preserve">خروجی </w:t>
+      </w:r>
+      <w:proofErr w:type="spellStart"/>
+      <w:r>
+        <w:rPr>
+          <w:rFonts w:ascii="Cambria" w:hAnsi="Cambria" w:cs="B Nazanin" w:hint="cs"/>
+          <w:sz w:val="28"/>
+          <w:szCs w:val="28"/>
+          <w:rtl/>
+          <w:lang w:bidi="fa-IR"/>
+        </w:rPr>
+        <w:t>تست‌بنچ</w:t>
+      </w:r>
+      <w:proofErr w:type="spellEnd"/>
+      <w:r>
+        <w:rPr>
+          <w:rFonts w:ascii="Cambria" w:hAnsi="Cambria" w:cs="B Nazanin" w:hint="cs"/>
+          <w:sz w:val="28"/>
+          <w:szCs w:val="28"/>
+          <w:rtl/>
+          <w:lang w:bidi="fa-IR"/>
+        </w:rPr>
+        <w:t xml:space="preserve"> این طراحی به شکل زیر اس</w:t>
       </w:r>
       <w:r>
         <w:rPr>
@@ -1546,17 +1761,29 @@
           <w:rtl/>
           <w:lang w:bidi="fa-IR"/>
         </w:rPr>
-        <w:t>خروجی تست‌بنچ این طراحی به شکل زیر است</w:t>
-      </w:r>
-      <w:r>
-        <w:rPr>
-          <w:rFonts w:ascii="Cambria" w:hAnsi="Cambria" w:cs="B Nazanin" w:hint="cs"/>
-          <w:sz w:val="28"/>
-          <w:szCs w:val="28"/>
-          <w:rtl/>
-          <w:lang w:bidi="fa-IR"/>
-        </w:rPr>
-        <w:t xml:space="preserve"> که دقیقا مانند حالت </w:t>
+        <w:t xml:space="preserve">خروجی </w:t>
+      </w:r>
+      <w:proofErr w:type="spellStart"/>
+      <w:r>
+        <w:rPr>
+          <w:rFonts w:ascii="Cambria" w:hAnsi="Cambria" w:cs="B Nazanin" w:hint="cs"/>
+          <w:sz w:val="28"/>
+          <w:szCs w:val="28"/>
+          <w:rtl/>
+          <w:lang w:bidi="fa-IR"/>
+        </w:rPr>
+        <w:t>تست‌بنچ</w:t>
+      </w:r>
+      <w:proofErr w:type="spellEnd"/>
+      <w:r>
+        <w:rPr>
+          <w:rFonts w:ascii="Cambria" w:hAnsi="Cambria" w:cs="B Nazanin" w:hint="cs"/>
+          <w:sz w:val="28"/>
+          <w:szCs w:val="28"/>
+          <w:rtl/>
+          <w:lang w:bidi="fa-IR"/>
+        </w:rPr>
+        <w:t xml:space="preserve"> این طراحی به شکل زیر است که دقیقا مانند حالت </w:t>
       </w:r>
       <w:r>
         <w:rPr>
@@ -1889,7 +2116,40 @@
           <w:rtl/>
           <w:lang w:bidi="fa-IR"/>
         </w:rPr>
-        <w:t xml:space="preserve"> سخت‌افزار دوم موظف است تا دنباله</w:t>
+        <w:t xml:space="preserve"> </w:t>
+      </w:r>
+      <w:proofErr w:type="spellStart"/>
+      <w:r>
+        <w:rPr>
+          <w:rFonts w:ascii="Cambria" w:hAnsi="Cambria" w:cs="B Nazanin" w:hint="cs"/>
+          <w:sz w:val="28"/>
+          <w:szCs w:val="28"/>
+          <w:rtl/>
+          <w:lang w:bidi="fa-IR"/>
+        </w:rPr>
+        <w:t>سخت‌افزار</w:t>
+      </w:r>
+      <w:proofErr w:type="spellEnd"/>
+      <w:r>
+        <w:rPr>
+          <w:rFonts w:ascii="Cambria" w:hAnsi="Cambria" w:cs="B Nazanin" w:hint="cs"/>
+          <w:sz w:val="28"/>
+          <w:szCs w:val="28"/>
+          <w:rtl/>
+          <w:lang w:bidi="fa-IR"/>
+        </w:rPr>
+        <w:t xml:space="preserve"> دوم موظف است تا </w:t>
+      </w:r>
+      <w:proofErr w:type="spellStart"/>
+      <w:r>
+        <w:rPr>
+          <w:rFonts w:ascii="Cambria" w:hAnsi="Cambria" w:cs="B Nazanin" w:hint="cs"/>
+          <w:sz w:val="28"/>
+          <w:szCs w:val="28"/>
+          <w:rtl/>
+          <w:lang w:bidi="fa-IR"/>
+        </w:rPr>
+        <w:t>دنباله</w:t>
       </w:r>
       <w:r>
         <w:rPr>
@@ -1901,6 +2161,7 @@
         </w:rPr>
         <w:t>‌های</w:t>
       </w:r>
+      <w:proofErr w:type="spellEnd"/>
       <w:r>
         <w:rPr>
           <w:rFonts w:ascii="Cambria" w:hAnsi="Cambria" w:cs="B Nazanin" w:hint="cs"/>
@@ -1991,6 +2252,7 @@
         </w:rPr>
         <w:t xml:space="preserve"> را تشخیص و در صورت مشاهده هر یک، خروجی تک بیتی خود را یک کند. این مدار را به شکل </w:t>
       </w:r>
+      <w:proofErr w:type="spellStart"/>
       <w:r>
         <w:rPr>
           <w:rFonts w:ascii="Cambria" w:hAnsi="Cambria" w:cs="B Nazanin"/>
@@ -2000,6 +2262,7 @@
         </w:rPr>
         <w:t>moore</w:t>
       </w:r>
+      <w:proofErr w:type="spellEnd"/>
       <w:r>
         <w:rPr>
           <w:rFonts w:ascii="Cambria" w:hAnsi="Cambria" w:cs="B Nazanin" w:hint="cs"/>
@@ -2116,7 +2379,29 @@
           <w:rtl/>
           <w:lang w:bidi="fa-IR"/>
         </w:rPr>
-        <w:t>خروجی تست‌بنچ این بخش</w:t>
+        <w:t xml:space="preserve">خروجی </w:t>
+      </w:r>
+      <w:proofErr w:type="spellStart"/>
+      <w:r>
+        <w:rPr>
+          <w:rFonts w:ascii="Cambria" w:hAnsi="Cambria" w:cs="B Nazanin" w:hint="cs"/>
+          <w:sz w:val="28"/>
+          <w:szCs w:val="28"/>
+          <w:rtl/>
+          <w:lang w:bidi="fa-IR"/>
+        </w:rPr>
+        <w:t>تست‌بنچ</w:t>
+      </w:r>
+      <w:proofErr w:type="spellEnd"/>
+      <w:r>
+        <w:rPr>
+          <w:rFonts w:ascii="Cambria" w:hAnsi="Cambria" w:cs="B Nazanin" w:hint="cs"/>
+          <w:sz w:val="28"/>
+          <w:szCs w:val="28"/>
+          <w:rtl/>
+          <w:lang w:bidi="fa-IR"/>
+        </w:rPr>
+        <w:t xml:space="preserve"> این بخش</w:t>
       </w:r>
       <w:r>
         <w:rPr>
@@ -2163,9 +2448,10 @@
         <w:bidi/>
         <w:jc w:val="both"/>
         <w:rPr>
-          <w:rFonts w:ascii="Cambria" w:hAnsi="Cambria" w:cs="B Nazanin" w:hint="cs"/>
-          <w:sz w:val="28"/>
-          <w:szCs w:val="28"/>
+          <w:rFonts w:ascii="Consolas" w:hAnsi="Consolas" w:cs="B Nazanin"/>
+          <w:sz w:val="24"/>
+          <w:szCs w:val="24"/>
+          <w:rtl/>
           <w:lang w:bidi="fa-IR"/>
         </w:rPr>
       </w:pPr>
@@ -2218,8 +2504,1474 @@
         <w:t>11</w:t>
       </w:r>
     </w:p>
+    <w:p>
+      <w:pPr>
+        <w:bidi/>
+        <w:jc w:val="both"/>
+        <w:rPr>
+          <w:rFonts w:ascii="Consolas" w:hAnsi="Consolas" w:cs="B Nazanin"/>
+          <w:sz w:val="24"/>
+          <w:szCs w:val="24"/>
+          <w:rtl/>
+          <w:lang w:bidi="fa-IR"/>
+        </w:rPr>
+      </w:pPr>
+    </w:p>
+    <w:p>
+      <w:pPr>
+        <w:bidi/>
+        <w:jc w:val="both"/>
+        <w:rPr>
+          <w:rFonts w:ascii="Consolas" w:hAnsi="Consolas" w:cs="B Nazanin"/>
+          <w:sz w:val="24"/>
+          <w:szCs w:val="24"/>
+          <w:rtl/>
+          <w:lang w:bidi="fa-IR"/>
+        </w:rPr>
+      </w:pPr>
+    </w:p>
+    <w:p>
+      <w:pPr>
+        <w:bidi/>
+        <w:jc w:val="both"/>
+        <w:rPr>
+          <w:rFonts w:ascii="Consolas" w:hAnsi="Consolas" w:cs="B Nazanin"/>
+          <w:sz w:val="24"/>
+          <w:szCs w:val="24"/>
+          <w:rtl/>
+          <w:lang w:bidi="fa-IR"/>
+        </w:rPr>
+      </w:pPr>
+    </w:p>
+    <w:p>
+      <w:pPr>
+        <w:bidi/>
+        <w:jc w:val="both"/>
+        <w:rPr>
+          <w:rFonts w:ascii="Consolas" w:hAnsi="Consolas" w:cs="B Nazanin"/>
+          <w:sz w:val="24"/>
+          <w:szCs w:val="24"/>
+          <w:rtl/>
+          <w:lang w:bidi="fa-IR"/>
+        </w:rPr>
+      </w:pPr>
+    </w:p>
+    <w:p>
+      <w:pPr>
+        <w:bidi/>
+        <w:jc w:val="both"/>
+        <w:rPr>
+          <w:rFonts w:ascii="Consolas" w:hAnsi="Consolas" w:cs="B Nazanin"/>
+          <w:sz w:val="24"/>
+          <w:szCs w:val="24"/>
+          <w:rtl/>
+          <w:lang w:bidi="fa-IR"/>
+        </w:rPr>
+      </w:pPr>
+    </w:p>
+    <w:p>
+      <w:pPr>
+        <w:bidi/>
+        <w:jc w:val="center"/>
+        <w:rPr>
+          <w:rFonts w:ascii="Cambria" w:hAnsi="Cambria" w:cs="B Nazanin"/>
+          <w:sz w:val="28"/>
+          <w:szCs w:val="28"/>
+          <w:lang w:bidi="fa-IR"/>
+        </w:rPr>
+      </w:pPr>
+    </w:p>
+    <w:p>
+      <w:pPr>
+        <w:bidi/>
+        <w:jc w:val="center"/>
+        <w:rPr>
+          <w:rFonts w:ascii="Cambria" w:hAnsi="Cambria" w:cs="B Nazanin"/>
+          <w:sz w:val="28"/>
+          <w:szCs w:val="28"/>
+          <w:lang w:bidi="fa-IR"/>
+        </w:rPr>
+      </w:pPr>
+      <w:r>
+        <w:rPr>
+          <w:rFonts w:ascii="Cambria" w:hAnsi="Cambria" w:cs="B Nazanin"/>
+          <w:sz w:val="28"/>
+          <w:szCs w:val="28"/>
+          <w:rtl/>
+          <w:lang w:bidi="fa-IR"/>
+        </w:rPr>
+        <w:lastRenderedPageBreak/>
+        <w:drawing>
+          <wp:anchor distT="0" distB="0" distL="114300" distR="114300" simplePos="0" relativeHeight="251668480" behindDoc="0" locked="0" layoutInCell="1" allowOverlap="1" wp14:anchorId="3542B347" wp14:editId="2E5F5B6A">
+            <wp:simplePos x="0" y="0"/>
+            <wp:positionH relativeFrom="column">
+              <wp:posOffset>449580</wp:posOffset>
+            </wp:positionH>
+            <wp:positionV relativeFrom="paragraph">
+              <wp:posOffset>-182880</wp:posOffset>
+            </wp:positionV>
+            <wp:extent cx="4869180" cy="2857500"/>
+            <wp:effectExtent l="0" t="0" r="7620" b="0"/>
+            <wp:wrapNone/>
+            <wp:docPr id="9" name="Picture 9"/>
+            <wp:cNvGraphicFramePr>
+              <a:graphicFrameLocks xmlns:a="http://schemas.openxmlformats.org/drawingml/2006/main" noChangeAspect="1"/>
+            </wp:cNvGraphicFramePr>
+            <a:graphic xmlns:a="http://schemas.openxmlformats.org/drawingml/2006/main">
+              <a:graphicData uri="http://schemas.openxmlformats.org/drawingml/2006/picture">
+                <pic:pic xmlns:pic="http://schemas.openxmlformats.org/drawingml/2006/picture">
+                  <pic:nvPicPr>
+                    <pic:cNvPr id="1" name=""/>
+                    <pic:cNvPicPr/>
+                  </pic:nvPicPr>
+                  <pic:blipFill>
+                    <a:blip r:embed="rId13">
+                      <a:extLst>
+                        <a:ext uri="{28A0092B-C50C-407E-A947-70E740481C1C}">
+                          <a14:useLocalDpi xmlns:a14="http://schemas.microsoft.com/office/drawing/2010/main" val="0"/>
+                        </a:ext>
+                      </a:extLst>
+                    </a:blip>
+                    <a:stretch>
+                      <a:fillRect/>
+                    </a:stretch>
+                  </pic:blipFill>
+                  <pic:spPr>
+                    <a:xfrm>
+                      <a:off x="0" y="0"/>
+                      <a:ext cx="4869180" cy="2857500"/>
+                    </a:xfrm>
+                    <a:prstGeom prst="rect">
+                      <a:avLst/>
+                    </a:prstGeom>
+                  </pic:spPr>
+                </pic:pic>
+              </a:graphicData>
+            </a:graphic>
+          </wp:anchor>
+        </w:drawing>
+      </w:r>
+    </w:p>
+    <w:p>
+      <w:pPr>
+        <w:bidi/>
+        <w:jc w:val="center"/>
+        <w:rPr>
+          <w:rFonts w:ascii="Cambria" w:hAnsi="Cambria" w:cs="B Nazanin"/>
+          <w:sz w:val="28"/>
+          <w:szCs w:val="28"/>
+          <w:lang w:bidi="fa-IR"/>
+        </w:rPr>
+      </w:pPr>
+    </w:p>
+    <w:p>
+      <w:pPr>
+        <w:bidi/>
+        <w:jc w:val="center"/>
+        <w:rPr>
+          <w:rFonts w:ascii="Cambria" w:hAnsi="Cambria" w:cs="B Nazanin"/>
+          <w:sz w:val="28"/>
+          <w:szCs w:val="28"/>
+          <w:lang w:bidi="fa-IR"/>
+        </w:rPr>
+      </w:pPr>
+    </w:p>
+    <w:p>
+      <w:pPr>
+        <w:bidi/>
+        <w:jc w:val="center"/>
+        <w:rPr>
+          <w:rFonts w:ascii="Cambria" w:hAnsi="Cambria" w:cs="B Nazanin"/>
+          <w:sz w:val="28"/>
+          <w:szCs w:val="28"/>
+          <w:lang w:bidi="fa-IR"/>
+        </w:rPr>
+      </w:pPr>
+    </w:p>
+    <w:p>
+      <w:pPr>
+        <w:bidi/>
+        <w:jc w:val="center"/>
+        <w:rPr>
+          <w:rFonts w:ascii="Cambria" w:hAnsi="Cambria" w:cs="B Nazanin"/>
+          <w:sz w:val="28"/>
+          <w:szCs w:val="28"/>
+          <w:lang w:bidi="fa-IR"/>
+        </w:rPr>
+      </w:pPr>
+    </w:p>
+    <w:p>
+      <w:pPr>
+        <w:bidi/>
+        <w:jc w:val="center"/>
+        <w:rPr>
+          <w:rFonts w:ascii="Cambria" w:hAnsi="Cambria" w:cs="B Nazanin"/>
+          <w:sz w:val="28"/>
+          <w:szCs w:val="28"/>
+          <w:lang w:bidi="fa-IR"/>
+        </w:rPr>
+      </w:pPr>
+    </w:p>
+    <w:p>
+      <w:pPr>
+        <w:bidi/>
+        <w:jc w:val="center"/>
+        <w:rPr>
+          <w:rFonts w:ascii="Cambria" w:hAnsi="Cambria" w:cs="B Nazanin"/>
+          <w:sz w:val="28"/>
+          <w:szCs w:val="28"/>
+          <w:lang w:bidi="fa-IR"/>
+        </w:rPr>
+      </w:pPr>
+    </w:p>
+    <w:p>
+      <w:pPr>
+        <w:bidi/>
+        <w:jc w:val="center"/>
+        <w:rPr>
+          <w:rFonts w:ascii="Cambria" w:hAnsi="Cambria" w:cs="B Nazanin"/>
+          <w:sz w:val="28"/>
+          <w:szCs w:val="28"/>
+          <w:lang w:bidi="fa-IR"/>
+        </w:rPr>
+      </w:pPr>
+    </w:p>
+    <w:p>
+      <w:pPr>
+        <w:bidi/>
+        <w:jc w:val="center"/>
+        <w:rPr>
+          <w:rFonts w:ascii="Cambria" w:hAnsi="Cambria" w:cs="B Nazanin"/>
+          <w:sz w:val="28"/>
+          <w:szCs w:val="28"/>
+          <w:lang w:bidi="fa-IR"/>
+        </w:rPr>
+      </w:pPr>
+    </w:p>
+    <w:p>
+      <w:pPr>
+        <w:bidi/>
+        <w:jc w:val="center"/>
+        <w:rPr>
+          <w:rFonts w:ascii="Cambria" w:hAnsi="Cambria" w:cs="B Nazanin"/>
+          <w:sz w:val="28"/>
+          <w:szCs w:val="28"/>
+          <w:lang w:bidi="fa-IR"/>
+        </w:rPr>
+      </w:pPr>
+      <w:r>
+        <w:rPr>
+          <w:rFonts w:ascii="Cambria" w:hAnsi="Cambria" w:cs="B Nazanin"/>
+          <w:sz w:val="28"/>
+          <w:szCs w:val="28"/>
+          <w:lang w:bidi="fa-IR"/>
+        </w:rPr>
+        <w:t>T-Flip Flop</w:t>
+      </w:r>
+    </w:p>
+    <w:p>
+      <w:pPr>
+        <w:bidi/>
+        <w:jc w:val="center"/>
+        <w:rPr>
+          <w:rFonts w:ascii="Cambria" w:hAnsi="Cambria" w:cs="B Nazanin"/>
+          <w:sz w:val="28"/>
+          <w:szCs w:val="28"/>
+          <w:lang w:bidi="fa-IR"/>
+        </w:rPr>
+      </w:pPr>
+      <w:r>
+        <w:rPr>
+          <w:noProof/>
+        </w:rPr>
+        <w:drawing>
+          <wp:anchor distT="0" distB="0" distL="114300" distR="114300" simplePos="0" relativeHeight="251669504" behindDoc="0" locked="0" layoutInCell="1" allowOverlap="1" wp14:anchorId="4EE755A4" wp14:editId="3E782C48">
+            <wp:simplePos x="0" y="0"/>
+            <wp:positionH relativeFrom="column">
+              <wp:posOffset>-449580</wp:posOffset>
+            </wp:positionH>
+            <wp:positionV relativeFrom="paragraph">
+              <wp:posOffset>375920</wp:posOffset>
+            </wp:positionV>
+            <wp:extent cx="6889453" cy="3108960"/>
+            <wp:effectExtent l="0" t="0" r="6985" b="0"/>
+            <wp:wrapNone/>
+            <wp:docPr id="10" name="Picture 10"/>
+            <wp:cNvGraphicFramePr>
+              <a:graphicFrameLocks xmlns:a="http://schemas.openxmlformats.org/drawingml/2006/main" noChangeAspect="1"/>
+            </wp:cNvGraphicFramePr>
+            <a:graphic xmlns:a="http://schemas.openxmlformats.org/drawingml/2006/main">
+              <a:graphicData uri="http://schemas.openxmlformats.org/drawingml/2006/picture">
+                <pic:pic xmlns:pic="http://schemas.openxmlformats.org/drawingml/2006/picture">
+                  <pic:nvPicPr>
+                    <pic:cNvPr id="0" name="Picture 1"/>
+                    <pic:cNvPicPr>
+                      <a:picLocks noChangeAspect="1" noChangeArrowheads="1"/>
+                    </pic:cNvPicPr>
+                  </pic:nvPicPr>
+                  <pic:blipFill>
+                    <a:blip r:embed="rId14">
+                      <a:extLst>
+                        <a:ext uri="{28A0092B-C50C-407E-A947-70E740481C1C}">
+                          <a14:useLocalDpi xmlns:a14="http://schemas.microsoft.com/office/drawing/2010/main" val="0"/>
+                        </a:ext>
+                      </a:extLst>
+                    </a:blip>
+                    <a:srcRect/>
+                    <a:stretch>
+                      <a:fillRect/>
+                    </a:stretch>
+                  </pic:blipFill>
+                  <pic:spPr bwMode="auto">
+                    <a:xfrm>
+                      <a:off x="0" y="0"/>
+                      <a:ext cx="6889453" cy="3108960"/>
+                    </a:xfrm>
+                    <a:prstGeom prst="rect">
+                      <a:avLst/>
+                    </a:prstGeom>
+                    <a:noFill/>
+                    <a:ln>
+                      <a:noFill/>
+                    </a:ln>
+                  </pic:spPr>
+                </pic:pic>
+              </a:graphicData>
+            </a:graphic>
+            <wp14:sizeRelH relativeFrom="margin">
+              <wp14:pctWidth>0</wp14:pctWidth>
+            </wp14:sizeRelH>
+            <wp14:sizeRelV relativeFrom="margin">
+              <wp14:pctHeight>0</wp14:pctHeight>
+            </wp14:sizeRelV>
+          </wp:anchor>
+        </w:drawing>
+      </w:r>
+    </w:p>
+    <w:p>
+      <w:pPr>
+        <w:bidi/>
+        <w:jc w:val="center"/>
+        <w:rPr>
+          <w:rFonts w:ascii="Cambria" w:hAnsi="Cambria" w:cs="B Nazanin"/>
+          <w:sz w:val="28"/>
+          <w:szCs w:val="28"/>
+          <w:lang w:bidi="fa-IR"/>
+        </w:rPr>
+      </w:pPr>
+    </w:p>
+    <w:p>
+      <w:pPr>
+        <w:bidi/>
+        <w:jc w:val="center"/>
+        <w:rPr>
+          <w:rFonts w:ascii="Cambria" w:hAnsi="Cambria" w:cs="B Nazanin"/>
+          <w:sz w:val="28"/>
+          <w:szCs w:val="28"/>
+          <w:lang w:bidi="fa-IR"/>
+        </w:rPr>
+      </w:pPr>
+    </w:p>
+    <w:p>
+      <w:pPr>
+        <w:bidi/>
+        <w:jc w:val="center"/>
+        <w:rPr>
+          <w:rFonts w:ascii="Cambria" w:hAnsi="Cambria" w:cs="B Nazanin"/>
+          <w:sz w:val="28"/>
+          <w:szCs w:val="28"/>
+          <w:lang w:bidi="fa-IR"/>
+        </w:rPr>
+      </w:pPr>
+    </w:p>
+    <w:p>
+      <w:pPr>
+        <w:bidi/>
+        <w:jc w:val="center"/>
+        <w:rPr>
+          <w:rFonts w:ascii="Cambria" w:hAnsi="Cambria" w:cs="B Nazanin"/>
+          <w:sz w:val="28"/>
+          <w:szCs w:val="28"/>
+          <w:lang w:bidi="fa-IR"/>
+        </w:rPr>
+      </w:pPr>
+    </w:p>
+    <w:p>
+      <w:pPr>
+        <w:bidi/>
+        <w:jc w:val="center"/>
+        <w:rPr>
+          <w:rFonts w:ascii="Cambria" w:hAnsi="Cambria" w:cs="B Nazanin"/>
+          <w:sz w:val="28"/>
+          <w:szCs w:val="28"/>
+          <w:lang w:bidi="fa-IR"/>
+        </w:rPr>
+      </w:pPr>
+    </w:p>
+    <w:p>
+      <w:pPr>
+        <w:bidi/>
+        <w:jc w:val="center"/>
+        <w:rPr>
+          <w:rFonts w:ascii="Cambria" w:hAnsi="Cambria" w:cs="B Nazanin"/>
+          <w:sz w:val="28"/>
+          <w:szCs w:val="28"/>
+          <w:lang w:bidi="fa-IR"/>
+        </w:rPr>
+      </w:pPr>
+    </w:p>
+    <w:p>
+      <w:pPr>
+        <w:bidi/>
+        <w:jc w:val="center"/>
+        <w:rPr>
+          <w:rFonts w:ascii="Cambria" w:hAnsi="Cambria" w:cs="B Nazanin"/>
+          <w:sz w:val="28"/>
+          <w:szCs w:val="28"/>
+          <w:lang w:bidi="fa-IR"/>
+        </w:rPr>
+      </w:pPr>
+    </w:p>
+    <w:p>
+      <w:pPr>
+        <w:bidi/>
+        <w:jc w:val="center"/>
+        <w:rPr>
+          <w:rFonts w:ascii="Cambria" w:hAnsi="Cambria" w:cs="B Nazanin"/>
+          <w:sz w:val="28"/>
+          <w:szCs w:val="28"/>
+          <w:lang w:bidi="fa-IR"/>
+        </w:rPr>
+      </w:pPr>
+    </w:p>
+    <w:p>
+      <w:pPr>
+        <w:bidi/>
+        <w:jc w:val="center"/>
+        <w:rPr>
+          <w:rFonts w:ascii="Cambria" w:hAnsi="Cambria" w:cs="B Nazanin"/>
+          <w:sz w:val="28"/>
+          <w:szCs w:val="28"/>
+          <w:lang w:bidi="fa-IR"/>
+        </w:rPr>
+      </w:pPr>
+    </w:p>
+    <w:p>
+      <w:pPr>
+        <w:bidi/>
+        <w:jc w:val="center"/>
+        <w:rPr>
+          <w:rFonts w:ascii="Cambria" w:hAnsi="Cambria" w:cs="B Nazanin"/>
+          <w:sz w:val="28"/>
+          <w:szCs w:val="28"/>
+          <w:lang w:bidi="fa-IR"/>
+        </w:rPr>
+      </w:pPr>
+    </w:p>
+    <w:p>
+      <w:pPr>
+        <w:bidi/>
+        <w:jc w:val="center"/>
+        <w:rPr>
+          <w:rFonts w:ascii="Cambria" w:hAnsi="Cambria" w:cs="B Nazanin"/>
+          <w:sz w:val="28"/>
+          <w:szCs w:val="28"/>
+          <w:lang w:bidi="fa-IR"/>
+        </w:rPr>
+      </w:pPr>
+    </w:p>
+    <w:p>
+      <w:pPr>
+        <w:bidi/>
+        <w:jc w:val="center"/>
+        <w:rPr>
+          <w:rFonts w:ascii="Cambria" w:hAnsi="Cambria" w:cs="B Nazanin"/>
+          <w:sz w:val="28"/>
+          <w:szCs w:val="28"/>
+          <w:lang w:bidi="fa-IR"/>
+        </w:rPr>
+      </w:pPr>
+    </w:p>
+    <w:p>
+      <w:pPr>
+        <w:bidi/>
+        <w:jc w:val="center"/>
+        <w:rPr>
+          <w:rFonts w:ascii="Cambria" w:hAnsi="Cambria" w:cs="B Nazanin"/>
+          <w:sz w:val="28"/>
+          <w:szCs w:val="28"/>
+          <w:lang w:bidi="fa-IR"/>
+        </w:rPr>
+      </w:pPr>
+    </w:p>
+    <w:p>
+      <w:pPr>
+        <w:bidi/>
+        <w:jc w:val="center"/>
+        <w:rPr>
+          <w:rFonts w:ascii="Cambria" w:hAnsi="Cambria" w:cs="B Nazanin"/>
+          <w:sz w:val="28"/>
+          <w:szCs w:val="28"/>
+          <w:lang w:bidi="fa-IR"/>
+        </w:rPr>
+      </w:pPr>
+    </w:p>
+    <w:p>
+      <w:pPr>
+        <w:bidi/>
+        <w:jc w:val="center"/>
+        <w:rPr>
+          <w:rFonts w:ascii="Cambria" w:hAnsi="Cambria" w:cs="B Nazanin"/>
+          <w:sz w:val="28"/>
+          <w:szCs w:val="28"/>
+          <w:lang w:bidi="fa-IR"/>
+        </w:rPr>
+      </w:pPr>
+      <w:r>
+        <w:rPr>
+          <w:rFonts w:ascii="Cambria" w:hAnsi="Cambria" w:cs="B Nazanin"/>
+          <w:sz w:val="28"/>
+          <w:szCs w:val="28"/>
+          <w:rtl/>
+          <w:lang w:bidi="fa-IR"/>
+        </w:rPr>
+        <w:lastRenderedPageBreak/>
+        <w:drawing>
+          <wp:anchor distT="0" distB="0" distL="114300" distR="114300" simplePos="0" relativeHeight="251670528" behindDoc="0" locked="0" layoutInCell="1" allowOverlap="1" wp14:anchorId="0C74FE28" wp14:editId="34E71744">
+            <wp:simplePos x="0" y="0"/>
+            <wp:positionH relativeFrom="column">
+              <wp:posOffset>556260</wp:posOffset>
+            </wp:positionH>
+            <wp:positionV relativeFrom="paragraph">
+              <wp:posOffset>-93980</wp:posOffset>
+            </wp:positionV>
+            <wp:extent cx="4831499" cy="2370025"/>
+            <wp:effectExtent l="0" t="0" r="7620" b="0"/>
+            <wp:wrapNone/>
+            <wp:docPr id="11" name="Picture 11"/>
+            <wp:cNvGraphicFramePr>
+              <a:graphicFrameLocks xmlns:a="http://schemas.openxmlformats.org/drawingml/2006/main" noChangeAspect="1"/>
+            </wp:cNvGraphicFramePr>
+            <a:graphic xmlns:a="http://schemas.openxmlformats.org/drawingml/2006/main">
+              <a:graphicData uri="http://schemas.openxmlformats.org/drawingml/2006/picture">
+                <pic:pic xmlns:pic="http://schemas.openxmlformats.org/drawingml/2006/picture">
+                  <pic:nvPicPr>
+                    <pic:cNvPr id="1" name=""/>
+                    <pic:cNvPicPr/>
+                  </pic:nvPicPr>
+                  <pic:blipFill>
+                    <a:blip r:embed="rId15">
+                      <a:extLst>
+                        <a:ext uri="{28A0092B-C50C-407E-A947-70E740481C1C}">
+                          <a14:useLocalDpi xmlns:a14="http://schemas.microsoft.com/office/drawing/2010/main" val="0"/>
+                        </a:ext>
+                      </a:extLst>
+                    </a:blip>
+                    <a:stretch>
+                      <a:fillRect/>
+                    </a:stretch>
+                  </pic:blipFill>
+                  <pic:spPr>
+                    <a:xfrm>
+                      <a:off x="0" y="0"/>
+                      <a:ext cx="4831499" cy="2370025"/>
+                    </a:xfrm>
+                    <a:prstGeom prst="rect">
+                      <a:avLst/>
+                    </a:prstGeom>
+                  </pic:spPr>
+                </pic:pic>
+              </a:graphicData>
+            </a:graphic>
+          </wp:anchor>
+        </w:drawing>
+      </w:r>
+    </w:p>
+    <w:p>
+      <w:pPr>
+        <w:bidi/>
+        <w:jc w:val="center"/>
+        <w:rPr>
+          <w:rFonts w:ascii="Cambria" w:hAnsi="Cambria" w:cs="B Nazanin"/>
+          <w:sz w:val="28"/>
+          <w:szCs w:val="28"/>
+          <w:lang w:bidi="fa-IR"/>
+        </w:rPr>
+      </w:pPr>
+    </w:p>
+    <w:p>
+      <w:pPr>
+        <w:bidi/>
+        <w:jc w:val="center"/>
+        <w:rPr>
+          <w:rFonts w:ascii="Cambria" w:hAnsi="Cambria" w:cs="B Nazanin"/>
+          <w:sz w:val="28"/>
+          <w:szCs w:val="28"/>
+          <w:lang w:bidi="fa-IR"/>
+        </w:rPr>
+      </w:pPr>
+    </w:p>
+    <w:p>
+      <w:pPr>
+        <w:bidi/>
+        <w:jc w:val="center"/>
+        <w:rPr>
+          <w:rFonts w:ascii="Cambria" w:hAnsi="Cambria" w:cs="B Nazanin"/>
+          <w:sz w:val="28"/>
+          <w:szCs w:val="28"/>
+          <w:lang w:bidi="fa-IR"/>
+        </w:rPr>
+      </w:pPr>
+    </w:p>
+    <w:p>
+      <w:pPr>
+        <w:bidi/>
+        <w:jc w:val="center"/>
+        <w:rPr>
+          <w:rFonts w:ascii="Cambria" w:hAnsi="Cambria" w:cs="B Nazanin"/>
+          <w:sz w:val="28"/>
+          <w:szCs w:val="28"/>
+          <w:lang w:bidi="fa-IR"/>
+        </w:rPr>
+      </w:pPr>
+    </w:p>
+    <w:p>
+      <w:pPr>
+        <w:bidi/>
+        <w:jc w:val="center"/>
+        <w:rPr>
+          <w:rFonts w:ascii="Cambria" w:hAnsi="Cambria" w:cs="B Nazanin"/>
+          <w:sz w:val="28"/>
+          <w:szCs w:val="28"/>
+          <w:lang w:bidi="fa-IR"/>
+        </w:rPr>
+      </w:pPr>
+    </w:p>
+    <w:p>
+      <w:pPr>
+        <w:bidi/>
+        <w:jc w:val="center"/>
+        <w:rPr>
+          <w:rFonts w:ascii="Cambria" w:hAnsi="Cambria" w:cs="B Nazanin"/>
+          <w:sz w:val="28"/>
+          <w:szCs w:val="28"/>
+          <w:lang w:bidi="fa-IR"/>
+        </w:rPr>
+      </w:pPr>
+    </w:p>
+    <w:p>
+      <w:pPr>
+        <w:bidi/>
+        <w:jc w:val="center"/>
+        <w:rPr>
+          <w:rFonts w:ascii="Cambria" w:hAnsi="Cambria" w:cs="B Nazanin"/>
+          <w:sz w:val="28"/>
+          <w:szCs w:val="28"/>
+          <w:lang w:bidi="fa-IR"/>
+        </w:rPr>
+      </w:pPr>
+      <w:r>
+        <w:rPr>
+          <w:rFonts w:ascii="Cambria" w:hAnsi="Cambria" w:cs="B Nazanin"/>
+          <w:sz w:val="28"/>
+          <w:szCs w:val="28"/>
+          <w:lang w:bidi="fa-IR"/>
+        </w:rPr>
+        <w:t>D-Flip Flop</w:t>
+      </w:r>
+    </w:p>
+    <w:p>
+      <w:pPr>
+        <w:bidi/>
+        <w:jc w:val="center"/>
+        <w:rPr>
+          <w:rFonts w:ascii="Cambria" w:hAnsi="Cambria" w:cs="B Nazanin"/>
+          <w:sz w:val="28"/>
+          <w:szCs w:val="28"/>
+          <w:lang w:bidi="fa-IR"/>
+        </w:rPr>
+      </w:pPr>
+      <w:r>
+        <w:rPr>
+          <w:noProof/>
+        </w:rPr>
+        <w:drawing>
+          <wp:anchor distT="0" distB="0" distL="114300" distR="114300" simplePos="0" relativeHeight="251671552" behindDoc="0" locked="0" layoutInCell="1" allowOverlap="1" wp14:anchorId="46EB2F8B" wp14:editId="53875E44">
+            <wp:simplePos x="0" y="0"/>
+            <wp:positionH relativeFrom="column">
+              <wp:posOffset>-449580</wp:posOffset>
+            </wp:positionH>
+            <wp:positionV relativeFrom="paragraph">
+              <wp:posOffset>274368</wp:posOffset>
+            </wp:positionV>
+            <wp:extent cx="6871335" cy="3102362"/>
+            <wp:effectExtent l="0" t="0" r="5715" b="3175"/>
+            <wp:wrapNone/>
+            <wp:docPr id="12" name="Picture 12"/>
+            <wp:cNvGraphicFramePr>
+              <a:graphicFrameLocks xmlns:a="http://schemas.openxmlformats.org/drawingml/2006/main" noChangeAspect="1"/>
+            </wp:cNvGraphicFramePr>
+            <a:graphic xmlns:a="http://schemas.openxmlformats.org/drawingml/2006/main">
+              <a:graphicData uri="http://schemas.openxmlformats.org/drawingml/2006/picture">
+                <pic:pic xmlns:pic="http://schemas.openxmlformats.org/drawingml/2006/picture">
+                  <pic:nvPicPr>
+                    <pic:cNvPr id="0" name="Picture 3"/>
+                    <pic:cNvPicPr>
+                      <a:picLocks noChangeAspect="1" noChangeArrowheads="1"/>
+                    </pic:cNvPicPr>
+                  </pic:nvPicPr>
+                  <pic:blipFill>
+                    <a:blip r:embed="rId16">
+                      <a:extLst>
+                        <a:ext uri="{28A0092B-C50C-407E-A947-70E740481C1C}">
+                          <a14:useLocalDpi xmlns:a14="http://schemas.microsoft.com/office/drawing/2010/main" val="0"/>
+                        </a:ext>
+                      </a:extLst>
+                    </a:blip>
+                    <a:srcRect/>
+                    <a:stretch>
+                      <a:fillRect/>
+                    </a:stretch>
+                  </pic:blipFill>
+                  <pic:spPr bwMode="auto">
+                    <a:xfrm>
+                      <a:off x="0" y="0"/>
+                      <a:ext cx="6902814" cy="3116575"/>
+                    </a:xfrm>
+                    <a:prstGeom prst="rect">
+                      <a:avLst/>
+                    </a:prstGeom>
+                    <a:noFill/>
+                    <a:ln>
+                      <a:noFill/>
+                    </a:ln>
+                  </pic:spPr>
+                </pic:pic>
+              </a:graphicData>
+            </a:graphic>
+            <wp14:sizeRelH relativeFrom="margin">
+              <wp14:pctWidth>0</wp14:pctWidth>
+            </wp14:sizeRelH>
+            <wp14:sizeRelV relativeFrom="margin">
+              <wp14:pctHeight>0</wp14:pctHeight>
+            </wp14:sizeRelV>
+          </wp:anchor>
+        </w:drawing>
+      </w:r>
+    </w:p>
+    <w:p>
+      <w:pPr>
+        <w:bidi/>
+        <w:jc w:val="center"/>
+        <w:rPr>
+          <w:rFonts w:ascii="Cambria" w:hAnsi="Cambria" w:cs="B Nazanin"/>
+          <w:sz w:val="28"/>
+          <w:szCs w:val="28"/>
+          <w:lang w:bidi="fa-IR"/>
+        </w:rPr>
+      </w:pPr>
+    </w:p>
+    <w:p>
+      <w:pPr>
+        <w:bidi/>
+        <w:jc w:val="center"/>
+        <w:rPr>
+          <w:rFonts w:ascii="Cambria" w:hAnsi="Cambria" w:cs="B Nazanin"/>
+          <w:sz w:val="28"/>
+          <w:szCs w:val="28"/>
+          <w:lang w:bidi="fa-IR"/>
+        </w:rPr>
+      </w:pPr>
+    </w:p>
+    <w:p>
+      <w:pPr>
+        <w:bidi/>
+        <w:jc w:val="center"/>
+        <w:rPr>
+          <w:rFonts w:ascii="Cambria" w:hAnsi="Cambria" w:cs="B Nazanin"/>
+          <w:sz w:val="28"/>
+          <w:szCs w:val="28"/>
+          <w:lang w:bidi="fa-IR"/>
+        </w:rPr>
+      </w:pPr>
+    </w:p>
+    <w:p>
+      <w:pPr>
+        <w:bidi/>
+        <w:jc w:val="center"/>
+        <w:rPr>
+          <w:rFonts w:ascii="Cambria" w:hAnsi="Cambria" w:cs="B Nazanin"/>
+          <w:sz w:val="28"/>
+          <w:szCs w:val="28"/>
+          <w:lang w:bidi="fa-IR"/>
+        </w:rPr>
+      </w:pPr>
+    </w:p>
+    <w:p>
+      <w:pPr>
+        <w:bidi/>
+        <w:jc w:val="center"/>
+        <w:rPr>
+          <w:rFonts w:ascii="Cambria" w:hAnsi="Cambria" w:cs="B Nazanin"/>
+          <w:sz w:val="28"/>
+          <w:szCs w:val="28"/>
+          <w:lang w:bidi="fa-IR"/>
+        </w:rPr>
+      </w:pPr>
+    </w:p>
+    <w:p>
+      <w:pPr>
+        <w:bidi/>
+        <w:jc w:val="center"/>
+        <w:rPr>
+          <w:rFonts w:ascii="Cambria" w:hAnsi="Cambria" w:cs="B Nazanin"/>
+          <w:sz w:val="28"/>
+          <w:szCs w:val="28"/>
+          <w:lang w:bidi="fa-IR"/>
+        </w:rPr>
+      </w:pPr>
+    </w:p>
+    <w:p>
+      <w:pPr>
+        <w:bidi/>
+        <w:jc w:val="center"/>
+        <w:rPr>
+          <w:rFonts w:ascii="Cambria" w:hAnsi="Cambria" w:cs="B Nazanin"/>
+          <w:sz w:val="28"/>
+          <w:szCs w:val="28"/>
+          <w:lang w:bidi="fa-IR"/>
+        </w:rPr>
+      </w:pPr>
+    </w:p>
+    <w:p>
+      <w:pPr>
+        <w:bidi/>
+        <w:jc w:val="center"/>
+        <w:rPr>
+          <w:rFonts w:ascii="Cambria" w:hAnsi="Cambria" w:cs="B Nazanin"/>
+          <w:sz w:val="28"/>
+          <w:szCs w:val="28"/>
+          <w:lang w:bidi="fa-IR"/>
+        </w:rPr>
+      </w:pPr>
+    </w:p>
+    <w:p>
+      <w:pPr>
+        <w:bidi/>
+        <w:jc w:val="center"/>
+        <w:rPr>
+          <w:rFonts w:ascii="Cambria" w:hAnsi="Cambria" w:cs="B Nazanin"/>
+          <w:sz w:val="28"/>
+          <w:szCs w:val="28"/>
+          <w:lang w:bidi="fa-IR"/>
+        </w:rPr>
+      </w:pPr>
+    </w:p>
+    <w:p>
+      <w:pPr>
+        <w:bidi/>
+        <w:jc w:val="center"/>
+        <w:rPr>
+          <w:rFonts w:ascii="Cambria" w:hAnsi="Cambria" w:cs="B Nazanin"/>
+          <w:sz w:val="28"/>
+          <w:szCs w:val="28"/>
+          <w:lang w:bidi="fa-IR"/>
+        </w:rPr>
+      </w:pPr>
+    </w:p>
+    <w:p>
+      <w:pPr>
+        <w:bidi/>
+        <w:jc w:val="center"/>
+        <w:rPr>
+          <w:rFonts w:ascii="Cambria" w:hAnsi="Cambria" w:cs="B Nazanin"/>
+          <w:sz w:val="28"/>
+          <w:szCs w:val="28"/>
+          <w:lang w:bidi="fa-IR"/>
+        </w:rPr>
+      </w:pPr>
+    </w:p>
+    <w:p>
+      <w:pPr>
+        <w:bidi/>
+        <w:jc w:val="center"/>
+        <w:rPr>
+          <w:rFonts w:ascii="Cambria" w:hAnsi="Cambria" w:cs="B Nazanin"/>
+          <w:sz w:val="28"/>
+          <w:szCs w:val="28"/>
+          <w:lang w:bidi="fa-IR"/>
+        </w:rPr>
+      </w:pPr>
+    </w:p>
+    <w:p>
+      <w:pPr>
+        <w:bidi/>
+        <w:jc w:val="center"/>
+        <w:rPr>
+          <w:rFonts w:ascii="Cambria" w:hAnsi="Cambria" w:cs="B Nazanin"/>
+          <w:sz w:val="28"/>
+          <w:szCs w:val="28"/>
+          <w:lang w:bidi="fa-IR"/>
+        </w:rPr>
+      </w:pPr>
+    </w:p>
+    <w:p>
+      <w:pPr>
+        <w:bidi/>
+        <w:jc w:val="center"/>
+        <w:rPr>
+          <w:rFonts w:ascii="Cambria" w:hAnsi="Cambria" w:cs="B Nazanin"/>
+          <w:sz w:val="28"/>
+          <w:szCs w:val="28"/>
+          <w:lang w:bidi="fa-IR"/>
+        </w:rPr>
+      </w:pPr>
+    </w:p>
+    <w:p>
+      <w:pPr>
+        <w:bidi/>
+        <w:jc w:val="center"/>
+        <w:rPr>
+          <w:rFonts w:ascii="Cambria" w:hAnsi="Cambria" w:cs="B Nazanin"/>
+          <w:sz w:val="28"/>
+          <w:szCs w:val="28"/>
+          <w:lang w:bidi="fa-IR"/>
+        </w:rPr>
+      </w:pPr>
+    </w:p>
+    <w:p>
+      <w:pPr>
+        <w:bidi/>
+        <w:jc w:val="center"/>
+        <w:rPr>
+          <w:rFonts w:ascii="Cambria" w:hAnsi="Cambria" w:cs="B Nazanin"/>
+          <w:sz w:val="28"/>
+          <w:szCs w:val="28"/>
+          <w:lang w:bidi="fa-IR"/>
+        </w:rPr>
+      </w:pPr>
+    </w:p>
+    <w:p>
+      <w:pPr>
+        <w:bidi/>
+        <w:jc w:val="center"/>
+        <w:rPr>
+          <w:rFonts w:ascii="Cambria" w:hAnsi="Cambria" w:cs="B Nazanin"/>
+          <w:sz w:val="28"/>
+          <w:szCs w:val="28"/>
+          <w:lang w:bidi="fa-IR"/>
+        </w:rPr>
+      </w:pPr>
+      <w:r>
+        <w:rPr>
+          <w:rFonts w:ascii="Cambria" w:hAnsi="Cambria" w:cs="B Nazanin"/>
+          <w:sz w:val="28"/>
+          <w:szCs w:val="28"/>
+          <w:rtl/>
+          <w:lang w:bidi="fa-IR"/>
+        </w:rPr>
+        <w:lastRenderedPageBreak/>
+        <w:drawing>
+          <wp:anchor distT="0" distB="0" distL="114300" distR="114300" simplePos="0" relativeHeight="251672576" behindDoc="0" locked="0" layoutInCell="1" allowOverlap="1" wp14:anchorId="48BB04D1" wp14:editId="094E284B">
+            <wp:simplePos x="0" y="0"/>
+            <wp:positionH relativeFrom="column">
+              <wp:posOffset>-434340</wp:posOffset>
+            </wp:positionH>
+            <wp:positionV relativeFrom="paragraph">
+              <wp:posOffset>-419100</wp:posOffset>
+            </wp:positionV>
+            <wp:extent cx="6728843" cy="4053840"/>
+            <wp:effectExtent l="0" t="0" r="0" b="3810"/>
+            <wp:wrapNone/>
+            <wp:docPr id="13" name="Picture 13"/>
+            <wp:cNvGraphicFramePr>
+              <a:graphicFrameLocks xmlns:a="http://schemas.openxmlformats.org/drawingml/2006/main" noChangeAspect="1"/>
+            </wp:cNvGraphicFramePr>
+            <a:graphic xmlns:a="http://schemas.openxmlformats.org/drawingml/2006/main">
+              <a:graphicData uri="http://schemas.openxmlformats.org/drawingml/2006/picture">
+                <pic:pic xmlns:pic="http://schemas.openxmlformats.org/drawingml/2006/picture">
+                  <pic:nvPicPr>
+                    <pic:cNvPr id="1" name=""/>
+                    <pic:cNvPicPr/>
+                  </pic:nvPicPr>
+                  <pic:blipFill>
+                    <a:blip r:embed="rId17">
+                      <a:extLst>
+                        <a:ext uri="{28A0092B-C50C-407E-A947-70E740481C1C}">
+                          <a14:useLocalDpi xmlns:a14="http://schemas.microsoft.com/office/drawing/2010/main" val="0"/>
+                        </a:ext>
+                      </a:extLst>
+                    </a:blip>
+                    <a:stretch>
+                      <a:fillRect/>
+                    </a:stretch>
+                  </pic:blipFill>
+                  <pic:spPr>
+                    <a:xfrm>
+                      <a:off x="0" y="0"/>
+                      <a:ext cx="6728843" cy="4053840"/>
+                    </a:xfrm>
+                    <a:prstGeom prst="rect">
+                      <a:avLst/>
+                    </a:prstGeom>
+                  </pic:spPr>
+                </pic:pic>
+              </a:graphicData>
+            </a:graphic>
+            <wp14:sizeRelH relativeFrom="margin">
+              <wp14:pctWidth>0</wp14:pctWidth>
+            </wp14:sizeRelH>
+            <wp14:sizeRelV relativeFrom="margin">
+              <wp14:pctHeight>0</wp14:pctHeight>
+            </wp14:sizeRelV>
+          </wp:anchor>
+        </w:drawing>
+      </w:r>
+    </w:p>
+    <w:p>
+      <w:pPr>
+        <w:bidi/>
+        <w:jc w:val="center"/>
+        <w:rPr>
+          <w:rFonts w:ascii="Cambria" w:hAnsi="Cambria" w:cs="B Nazanin"/>
+          <w:sz w:val="28"/>
+          <w:szCs w:val="28"/>
+          <w:lang w:bidi="fa-IR"/>
+        </w:rPr>
+      </w:pPr>
+    </w:p>
+    <w:p>
+      <w:pPr>
+        <w:bidi/>
+        <w:jc w:val="center"/>
+        <w:rPr>
+          <w:rFonts w:ascii="Cambria" w:hAnsi="Cambria" w:cs="B Nazanin"/>
+          <w:sz w:val="28"/>
+          <w:szCs w:val="28"/>
+          <w:lang w:bidi="fa-IR"/>
+        </w:rPr>
+      </w:pPr>
+    </w:p>
+    <w:p>
+      <w:pPr>
+        <w:bidi/>
+        <w:jc w:val="center"/>
+        <w:rPr>
+          <w:rFonts w:ascii="Cambria" w:hAnsi="Cambria" w:cs="B Nazanin"/>
+          <w:sz w:val="28"/>
+          <w:szCs w:val="28"/>
+          <w:lang w:bidi="fa-IR"/>
+        </w:rPr>
+      </w:pPr>
+    </w:p>
+    <w:p>
+      <w:pPr>
+        <w:bidi/>
+        <w:jc w:val="center"/>
+        <w:rPr>
+          <w:rFonts w:ascii="Cambria" w:hAnsi="Cambria" w:cs="B Nazanin"/>
+          <w:sz w:val="28"/>
+          <w:szCs w:val="28"/>
+          <w:lang w:bidi="fa-IR"/>
+        </w:rPr>
+      </w:pPr>
+    </w:p>
+    <w:p>
+      <w:pPr>
+        <w:bidi/>
+        <w:jc w:val="center"/>
+        <w:rPr>
+          <w:rFonts w:ascii="Cambria" w:hAnsi="Cambria" w:cs="B Nazanin"/>
+          <w:sz w:val="28"/>
+          <w:szCs w:val="28"/>
+          <w:lang w:bidi="fa-IR"/>
+        </w:rPr>
+      </w:pPr>
+    </w:p>
+    <w:p>
+      <w:pPr>
+        <w:bidi/>
+        <w:jc w:val="center"/>
+        <w:rPr>
+          <w:rFonts w:ascii="Cambria" w:hAnsi="Cambria" w:cs="B Nazanin"/>
+          <w:sz w:val="28"/>
+          <w:szCs w:val="28"/>
+          <w:lang w:bidi="fa-IR"/>
+        </w:rPr>
+      </w:pPr>
+    </w:p>
+    <w:p>
+      <w:pPr>
+        <w:bidi/>
+        <w:jc w:val="center"/>
+        <w:rPr>
+          <w:rFonts w:ascii="Cambria" w:hAnsi="Cambria" w:cs="B Nazanin"/>
+          <w:sz w:val="28"/>
+          <w:szCs w:val="28"/>
+          <w:lang w:bidi="fa-IR"/>
+        </w:rPr>
+      </w:pPr>
+    </w:p>
+    <w:p>
+      <w:pPr>
+        <w:bidi/>
+        <w:rPr>
+          <w:rFonts w:ascii="Cambria" w:hAnsi="Cambria" w:cs="B Nazanin"/>
+          <w:sz w:val="28"/>
+          <w:szCs w:val="28"/>
+          <w:lang w:bidi="fa-IR"/>
+        </w:rPr>
+      </w:pPr>
+    </w:p>
+    <w:p>
+      <w:pPr>
+        <w:bidi/>
+        <w:rPr>
+          <w:rFonts w:ascii="Cambria" w:hAnsi="Cambria" w:cs="B Nazanin"/>
+          <w:sz w:val="28"/>
+          <w:szCs w:val="28"/>
+          <w:lang w:bidi="fa-IR"/>
+        </w:rPr>
+      </w:pPr>
+    </w:p>
+    <w:p>
+      <w:pPr>
+        <w:bidi/>
+        <w:rPr>
+          <w:rFonts w:ascii="Cambria" w:hAnsi="Cambria" w:cs="B Nazanin"/>
+          <w:sz w:val="28"/>
+          <w:szCs w:val="28"/>
+          <w:lang w:bidi="fa-IR"/>
+        </w:rPr>
+      </w:pPr>
+    </w:p>
+    <w:p>
+      <w:pPr>
+        <w:bidi/>
+        <w:rPr>
+          <w:rFonts w:ascii="Cambria" w:hAnsi="Cambria" w:cs="B Nazanin"/>
+          <w:sz w:val="28"/>
+          <w:szCs w:val="28"/>
+          <w:lang w:bidi="fa-IR"/>
+        </w:rPr>
+      </w:pPr>
+    </w:p>
+    <w:p>
+      <w:pPr>
+        <w:bidi/>
+        <w:jc w:val="center"/>
+        <w:rPr>
+          <w:rFonts w:ascii="Cambria" w:hAnsi="Cambria" w:cs="B Nazanin"/>
+          <w:sz w:val="28"/>
+          <w:szCs w:val="28"/>
+          <w:lang w:bidi="fa-IR"/>
+        </w:rPr>
+      </w:pPr>
+      <w:r>
+        <w:rPr>
+          <w:rFonts w:ascii="Cambria" w:hAnsi="Cambria" w:cs="B Nazanin"/>
+          <w:sz w:val="28"/>
+          <w:szCs w:val="28"/>
+          <w:lang w:bidi="fa-IR"/>
+        </w:rPr>
+        <w:t>Ripple Counter</w:t>
+      </w:r>
+    </w:p>
+    <w:p>
+      <w:pPr>
+        <w:bidi/>
+        <w:rPr>
+          <w:rFonts w:ascii="Cambria" w:hAnsi="Cambria" w:cs="B Nazanin"/>
+          <w:sz w:val="28"/>
+          <w:szCs w:val="28"/>
+          <w:lang w:bidi="fa-IR"/>
+        </w:rPr>
+      </w:pPr>
+      <w:r>
+        <w:rPr>
+          <w:rFonts w:ascii="Cambria" w:hAnsi="Cambria" w:cs="B Nazanin"/>
+          <w:noProof/>
+          <w:sz w:val="28"/>
+          <w:szCs w:val="28"/>
+          <w:rtl/>
+          <w:lang w:bidi="fa-IR"/>
+        </w:rPr>
+        <w:drawing>
+          <wp:anchor distT="0" distB="0" distL="114300" distR="114300" simplePos="0" relativeHeight="251673600" behindDoc="0" locked="0" layoutInCell="1" allowOverlap="1" wp14:anchorId="3650698E" wp14:editId="3B12A048">
+            <wp:simplePos x="0" y="0"/>
+            <wp:positionH relativeFrom="column">
+              <wp:posOffset>-437515</wp:posOffset>
+            </wp:positionH>
+            <wp:positionV relativeFrom="paragraph">
+              <wp:posOffset>80645</wp:posOffset>
+            </wp:positionV>
+            <wp:extent cx="6929755" cy="3192780"/>
+            <wp:effectExtent l="0" t="0" r="4445" b="7620"/>
+            <wp:wrapNone/>
+            <wp:docPr id="14" name="Picture 14"/>
+            <wp:cNvGraphicFramePr>
+              <a:graphicFrameLocks xmlns:a="http://schemas.openxmlformats.org/drawingml/2006/main" noChangeAspect="1"/>
+            </wp:cNvGraphicFramePr>
+            <a:graphic xmlns:a="http://schemas.openxmlformats.org/drawingml/2006/main">
+              <a:graphicData uri="http://schemas.openxmlformats.org/drawingml/2006/picture">
+                <pic:pic xmlns:pic="http://schemas.openxmlformats.org/drawingml/2006/picture">
+                  <pic:nvPicPr>
+                    <pic:cNvPr id="0" name="Picture 5"/>
+                    <pic:cNvPicPr>
+                      <a:picLocks noChangeAspect="1" noChangeArrowheads="1"/>
+                    </pic:cNvPicPr>
+                  </pic:nvPicPr>
+                  <pic:blipFill>
+                    <a:blip r:embed="rId18">
+                      <a:extLst>
+                        <a:ext uri="{28A0092B-C50C-407E-A947-70E740481C1C}">
+                          <a14:useLocalDpi xmlns:a14="http://schemas.microsoft.com/office/drawing/2010/main" val="0"/>
+                        </a:ext>
+                      </a:extLst>
+                    </a:blip>
+                    <a:srcRect/>
+                    <a:stretch>
+                      <a:fillRect/>
+                    </a:stretch>
+                  </pic:blipFill>
+                  <pic:spPr bwMode="auto">
+                    <a:xfrm>
+                      <a:off x="0" y="0"/>
+                      <a:ext cx="6929755" cy="3192780"/>
+                    </a:xfrm>
+                    <a:prstGeom prst="rect">
+                      <a:avLst/>
+                    </a:prstGeom>
+                    <a:noFill/>
+                    <a:ln>
+                      <a:noFill/>
+                    </a:ln>
+                  </pic:spPr>
+                </pic:pic>
+              </a:graphicData>
+            </a:graphic>
+            <wp14:sizeRelH relativeFrom="margin">
+              <wp14:pctWidth>0</wp14:pctWidth>
+            </wp14:sizeRelH>
+            <wp14:sizeRelV relativeFrom="margin">
+              <wp14:pctHeight>0</wp14:pctHeight>
+            </wp14:sizeRelV>
+          </wp:anchor>
+        </w:drawing>
+      </w:r>
+    </w:p>
+    <w:p>
+      <w:pPr>
+        <w:bidi/>
+        <w:rPr>
+          <w:rFonts w:ascii="Cambria" w:hAnsi="Cambria" w:cs="B Nazanin"/>
+          <w:sz w:val="28"/>
+          <w:szCs w:val="28"/>
+          <w:lang w:bidi="fa-IR"/>
+        </w:rPr>
+      </w:pPr>
+    </w:p>
+    <w:p>
+      <w:pPr>
+        <w:bidi/>
+        <w:rPr>
+          <w:rFonts w:ascii="Cambria" w:hAnsi="Cambria" w:cs="B Nazanin"/>
+          <w:sz w:val="28"/>
+          <w:szCs w:val="28"/>
+          <w:lang w:bidi="fa-IR"/>
+        </w:rPr>
+      </w:pPr>
+    </w:p>
+    <w:p>
+      <w:pPr>
+        <w:bidi/>
+        <w:rPr>
+          <w:rFonts w:ascii="Cambria" w:hAnsi="Cambria" w:cs="B Nazanin"/>
+          <w:sz w:val="28"/>
+          <w:szCs w:val="28"/>
+          <w:lang w:bidi="fa-IR"/>
+        </w:rPr>
+      </w:pPr>
+    </w:p>
+    <w:p>
+      <w:pPr>
+        <w:bidi/>
+        <w:rPr>
+          <w:rFonts w:ascii="Cambria" w:hAnsi="Cambria" w:cs="B Nazanin"/>
+          <w:sz w:val="28"/>
+          <w:szCs w:val="28"/>
+          <w:lang w:bidi="fa-IR"/>
+        </w:rPr>
+      </w:pPr>
+    </w:p>
+    <w:p>
+      <w:pPr>
+        <w:bidi/>
+        <w:rPr>
+          <w:rFonts w:ascii="Cambria" w:hAnsi="Cambria" w:cs="B Nazanin"/>
+          <w:sz w:val="28"/>
+          <w:szCs w:val="28"/>
+          <w:lang w:bidi="fa-IR"/>
+        </w:rPr>
+      </w:pPr>
+    </w:p>
+    <w:p>
+      <w:pPr>
+        <w:bidi/>
+        <w:rPr>
+          <w:rFonts w:ascii="Cambria" w:hAnsi="Cambria" w:cs="B Nazanin"/>
+          <w:sz w:val="28"/>
+          <w:szCs w:val="28"/>
+          <w:lang w:bidi="fa-IR"/>
+        </w:rPr>
+      </w:pPr>
+    </w:p>
+    <w:p>
+      <w:pPr>
+        <w:bidi/>
+        <w:rPr>
+          <w:rFonts w:ascii="Cambria" w:hAnsi="Cambria" w:cs="B Nazanin"/>
+          <w:sz w:val="28"/>
+          <w:szCs w:val="28"/>
+          <w:lang w:bidi="fa-IR"/>
+        </w:rPr>
+      </w:pPr>
+    </w:p>
+    <w:p>
+      <w:pPr>
+        <w:bidi/>
+        <w:rPr>
+          <w:rFonts w:ascii="Cambria" w:hAnsi="Cambria" w:cs="B Nazanin"/>
+          <w:sz w:val="28"/>
+          <w:szCs w:val="28"/>
+          <w:lang w:bidi="fa-IR"/>
+        </w:rPr>
+      </w:pPr>
+    </w:p>
+    <w:p>
+      <w:pPr>
+        <w:bidi/>
+        <w:jc w:val="center"/>
+        <w:rPr>
+          <w:rFonts w:ascii="Cambria" w:hAnsi="Cambria" w:cs="B Nazanin"/>
+          <w:sz w:val="28"/>
+          <w:szCs w:val="28"/>
+          <w:lang w:bidi="fa-IR"/>
+        </w:rPr>
+      </w:pPr>
+    </w:p>
+    <w:p>
+      <w:pPr>
+        <w:bidi/>
+        <w:rPr>
+          <w:rFonts w:ascii="Cambria" w:hAnsi="Cambria" w:cs="Calibri" w:hint="cs"/>
+          <w:sz w:val="28"/>
+          <w:szCs w:val="28"/>
+          <w:rtl/>
+          <w:lang w:bidi="fa-IR"/>
+        </w:rPr>
+      </w:pPr>
+      <w:r>
+        <w:rPr>
+          <w:rFonts w:ascii="Cambria" w:hAnsi="Cambria" w:cs="B Nazanin" w:hint="cs"/>
+          <w:sz w:val="28"/>
+          <w:szCs w:val="28"/>
+          <w:rtl/>
+          <w:lang w:bidi="fa-IR"/>
+        </w:rPr>
+        <w:t xml:space="preserve">مشاهده </w:t>
+      </w:r>
+      <w:proofErr w:type="spellStart"/>
+      <w:r>
+        <w:rPr>
+          <w:rFonts w:ascii="Cambria" w:hAnsi="Cambria" w:cs="B Nazanin" w:hint="cs"/>
+          <w:sz w:val="28"/>
+          <w:szCs w:val="28"/>
+          <w:rtl/>
+          <w:lang w:bidi="fa-IR"/>
+        </w:rPr>
+        <w:t>می‌کنیم</w:t>
+      </w:r>
+      <w:proofErr w:type="spellEnd"/>
+      <w:r>
+        <w:rPr>
+          <w:rFonts w:ascii="Cambria" w:hAnsi="Cambria" w:cs="B Nazanin" w:hint="cs"/>
+          <w:sz w:val="28"/>
+          <w:szCs w:val="28"/>
+          <w:rtl/>
+          <w:lang w:bidi="fa-IR"/>
+        </w:rPr>
+        <w:t xml:space="preserve"> که </w:t>
+      </w:r>
+      <w:proofErr w:type="spellStart"/>
+      <w:r>
+        <w:rPr>
+          <w:rFonts w:ascii="Cambria" w:hAnsi="Cambria" w:cs="B Nazanin" w:hint="cs"/>
+          <w:sz w:val="28"/>
+          <w:szCs w:val="28"/>
+          <w:rtl/>
+          <w:lang w:bidi="fa-IR"/>
+        </w:rPr>
+        <w:t>شمارنده</w:t>
+      </w:r>
+      <w:proofErr w:type="spellEnd"/>
+      <w:r>
+        <w:rPr>
+          <w:rFonts w:ascii="Cambria" w:hAnsi="Cambria" w:cs="B Nazanin" w:hint="cs"/>
+          <w:sz w:val="28"/>
+          <w:szCs w:val="28"/>
+          <w:rtl/>
+          <w:lang w:bidi="fa-IR"/>
+        </w:rPr>
+        <w:t xml:space="preserve"> از 0000 شروع </w:t>
+      </w:r>
+      <w:proofErr w:type="spellStart"/>
+      <w:r>
+        <w:rPr>
+          <w:rFonts w:ascii="Cambria" w:hAnsi="Cambria" w:cs="B Nazanin" w:hint="cs"/>
+          <w:sz w:val="28"/>
+          <w:szCs w:val="28"/>
+          <w:rtl/>
+          <w:lang w:bidi="fa-IR"/>
+        </w:rPr>
+        <w:t>می‌کند</w:t>
+      </w:r>
+      <w:proofErr w:type="spellEnd"/>
+      <w:r>
+        <w:rPr>
+          <w:rFonts w:ascii="Cambria" w:hAnsi="Cambria" w:cs="B Nazanin" w:hint="cs"/>
+          <w:sz w:val="28"/>
+          <w:szCs w:val="28"/>
+          <w:rtl/>
+          <w:lang w:bidi="fa-IR"/>
+        </w:rPr>
+        <w:t xml:space="preserve"> و تا 1101 ادامه </w:t>
+      </w:r>
+      <w:proofErr w:type="spellStart"/>
+      <w:r>
+        <w:rPr>
+          <w:rFonts w:ascii="Cambria" w:hAnsi="Cambria" w:cs="B Nazanin" w:hint="cs"/>
+          <w:sz w:val="28"/>
+          <w:szCs w:val="28"/>
+          <w:rtl/>
+          <w:lang w:bidi="fa-IR"/>
+        </w:rPr>
+        <w:t>می‌دهد</w:t>
+      </w:r>
+      <w:proofErr w:type="spellEnd"/>
+      <w:r>
+        <w:rPr>
+          <w:rFonts w:ascii="Cambria" w:hAnsi="Cambria" w:cs="B Nazanin" w:hint="cs"/>
+          <w:sz w:val="28"/>
+          <w:szCs w:val="28"/>
+          <w:rtl/>
+          <w:lang w:bidi="fa-IR"/>
+        </w:rPr>
+        <w:t xml:space="preserve"> سپس دوباره از 0000 شروع می کند . </w:t>
+      </w:r>
+    </w:p>
     <w:sectPr>
-      <w:footerReference w:type="default" r:id="rId13"/>
+      <w:footerReference w:type="default" r:id="rId19"/>
       <w:pgSz w:w="12240" w:h="15840"/>
       <w:pgMar w:top="1440" w:right="1440" w:bottom="1440" w:left="1440" w:header="720" w:footer="720" w:gutter="0"/>
       <w:pgBorders w:offsetFrom="page">
@@ -2236,7 +3988,7 @@
 </file>
 
 <file path=word/endnotes.xml><?xml version="1.0" encoding="utf-8"?>
-<w:endnotes xmlns:wpc="http://schemas.microsoft.com/office/word/2010/wordprocessingCanvas" xmlns:cx="http://schemas.microsoft.com/office/drawing/2014/chartex" xmlns:cx1="http://schemas.microsoft.com/office/drawing/2015/9/8/chartex" xmlns:cx2="http://schemas.microsoft.com/office/drawing/2015/10/21/chartex" xmlns:cx3="http://schemas.microsoft.com/office/drawing/2016/5/9/chartex" xmlns:cx4="http://schemas.microsoft.com/office/drawing/2016/5/10/chartex" xmlns:cx5="http://schemas.microsoft.com/office/drawing/2016/5/11/chartex" xmlns:cx6="http://schemas.microsoft.com/office/drawing/2016/5/12/chartex" xmlns:cx7="http://schemas.microsoft.com/office/drawing/2016/5/13/chartex" xmlns:cx8="http://schemas.microsoft.com/office/drawing/2016/5/14/chartex" xmlns:mc="http://schemas.openxmlformats.org/markup-compatibility/2006" xmlns:aink="http://schemas.microsoft.com/office/drawing/2016/ink" xmlns:am3d="http://schemas.microsoft.com/office/drawing/2017/model3d" xmlns:o="urn:schemas-microsoft-com:office:office" xmlns:r="http://schemas.openxmlformats.org/officeDocument/2006/relationships" xmlns:m="http://schemas.openxmlformats.org/officeDocument/2006/math" xmlns:v="urn:schemas-microsoft-com:vml" xmlns:wp14="http://schemas.microsoft.com/office/word/2010/wordprocessingDrawing" xmlns:wp="http://schemas.openxmlformats.org/drawingml/2006/wordprocessingDrawing" xmlns:w10="urn:schemas-microsoft-com:office:word" xmlns:w="http://schemas.openxmlformats.org/wordprocessingml/2006/main" xmlns:w14="http://schemas.microsoft.com/office/word/2010/wordml" xmlns:w15="http://schemas.microsoft.com/office/word/2012/wordml" xmlns:w16cex="http://schemas.microsoft.com/office/word/2018/wordml/cex" xmlns:w16cid="http://schemas.microsoft.com/office/word/2016/wordml/cid" xmlns:w16="http://schemas.microsoft.com/office/word/2018/wordml" xmlns:w16sdtdh="http://schemas.microsoft.com/office/word/2020/wordml/sdtdatahash" xmlns:w16se="http://schemas.microsoft.com/office/word/2015/wordml/symex" xmlns:wpg="http://schemas.microsoft.com/office/word/2010/wordprocessingGroup" xmlns:wpi="http://schemas.microsoft.com/office/word/2010/wordprocessingInk" xmlns:wne="http://schemas.microsoft.com/office/word/2006/wordml" xmlns:wps="http://schemas.microsoft.com/office/word/2010/wordprocessingShape" mc:Ignorable="w14 w15 w16se w16cid w16 w16cex w16sdtdh wp14">
+<w:endnotes xmlns:wpc="http://schemas.microsoft.com/office/word/2010/wordprocessingCanvas" xmlns:cx="http://schemas.microsoft.com/office/drawing/2014/chartex" xmlns:cx1="http://schemas.microsoft.com/office/drawing/2015/9/8/chartex" xmlns:cx2="http://schemas.microsoft.com/office/drawing/2015/10/21/chartex" xmlns:cx3="http://schemas.microsoft.com/office/drawing/2016/5/9/chartex" xmlns:cx4="http://schemas.microsoft.com/office/drawing/2016/5/10/chartex" xmlns:cx5="http://schemas.microsoft.com/office/drawing/2016/5/11/chartex" xmlns:cx6="http://schemas.microsoft.com/office/drawing/2016/5/12/chartex" xmlns:cx7="http://schemas.microsoft.com/office/drawing/2016/5/13/chartex" xmlns:cx8="http://schemas.microsoft.com/office/drawing/2016/5/14/chartex" xmlns:mc="http://schemas.openxmlformats.org/markup-compatibility/2006" xmlns:aink="http://schemas.microsoft.com/office/drawing/2016/ink" xmlns:am3d="http://schemas.microsoft.com/office/drawing/2017/model3d" xmlns:o="urn:schemas-microsoft-com:office:office" xmlns:r="http://schemas.openxmlformats.org/officeDocument/2006/relationships" xmlns:m="http://schemas.openxmlformats.org/officeDocument/2006/math" xmlns:v="urn:schemas-microsoft-com:vml" xmlns:wp14="http://schemas.microsoft.com/office/word/2010/wordprocessingDrawing" xmlns:wp="http://schemas.openxmlformats.org/drawingml/2006/wordprocessingDrawing" xmlns:w10="urn:schemas-microsoft-com:office:word" xmlns:w="http://schemas.openxmlformats.org/wordprocessingml/2006/main" xmlns:w14="http://schemas.microsoft.com/office/word/2010/wordml" xmlns:w15="http://schemas.microsoft.com/office/word/2012/wordml" xmlns:w16cex="http://schemas.microsoft.com/office/word/2018/wordml/cex" xmlns:w16cid="http://schemas.microsoft.com/office/word/2016/wordml/cid" xmlns:w16="http://schemas.microsoft.com/office/word/2018/wordml" xmlns:w16se="http://schemas.microsoft.com/office/word/2015/wordml/symex" xmlns:wpg="http://schemas.microsoft.com/office/word/2010/wordprocessingGroup" xmlns:wpi="http://schemas.microsoft.com/office/word/2010/wordprocessingInk" xmlns:wne="http://schemas.microsoft.com/office/word/2006/wordml" xmlns:wps="http://schemas.microsoft.com/office/word/2010/wordprocessingShape" mc:Ignorable="w14 w15 w16se w16cid w16 w16cex wp14">
   <w:endnote w:type="separator" w:id="-1">
     <w:p>
       <w:pPr>
@@ -2261,7 +4013,7 @@
 </file>
 
 <file path=word/footer1.xml><?xml version="1.0" encoding="utf-8"?>
-<w:ftr xmlns:wpc="http://schemas.microsoft.com/office/word/2010/wordprocessingCanvas" xmlns:cx="http://schemas.microsoft.com/office/drawing/2014/chartex" xmlns:cx1="http://schemas.microsoft.com/office/drawing/2015/9/8/chartex" xmlns:cx2="http://schemas.microsoft.com/office/drawing/2015/10/21/chartex" xmlns:cx3="http://schemas.microsoft.com/office/drawing/2016/5/9/chartex" xmlns:cx4="http://schemas.microsoft.com/office/drawing/2016/5/10/chartex" xmlns:cx5="http://schemas.microsoft.com/office/drawing/2016/5/11/chartex" xmlns:cx6="http://schemas.microsoft.com/office/drawing/2016/5/12/chartex" xmlns:cx7="http://schemas.microsoft.com/office/drawing/2016/5/13/chartex" xmlns:cx8="http://schemas.microsoft.com/office/drawing/2016/5/14/chartex" xmlns:mc="http://schemas.openxmlformats.org/markup-compatibility/2006" xmlns:aink="http://schemas.microsoft.com/office/drawing/2016/ink" xmlns:am3d="http://schemas.microsoft.com/office/drawing/2017/model3d" xmlns:o="urn:schemas-microsoft-com:office:office" xmlns:r="http://schemas.openxmlformats.org/officeDocument/2006/relationships" xmlns:m="http://schemas.openxmlformats.org/officeDocument/2006/math" xmlns:v="urn:schemas-microsoft-com:vml" xmlns:wp14="http://schemas.microsoft.com/office/word/2010/wordprocessingDrawing" xmlns:wp="http://schemas.openxmlformats.org/drawingml/2006/wordprocessingDrawing" xmlns:w10="urn:schemas-microsoft-com:office:word" xmlns:w="http://schemas.openxmlformats.org/wordprocessingml/2006/main" xmlns:w14="http://schemas.microsoft.com/office/word/2010/wordml" xmlns:w15="http://schemas.microsoft.com/office/word/2012/wordml" xmlns:w16cex="http://schemas.microsoft.com/office/word/2018/wordml/cex" xmlns:w16cid="http://schemas.microsoft.com/office/word/2016/wordml/cid" xmlns:w16="http://schemas.microsoft.com/office/word/2018/wordml" xmlns:w16sdtdh="http://schemas.microsoft.com/office/word/2020/wordml/sdtdatahash" xmlns:w16se="http://schemas.microsoft.com/office/word/2015/wordml/symex" xmlns:wpg="http://schemas.microsoft.com/office/word/2010/wordprocessingGroup" xmlns:wpi="http://schemas.microsoft.com/office/word/2010/wordprocessingInk" xmlns:wne="http://schemas.microsoft.com/office/word/2006/wordml" xmlns:wps="http://schemas.microsoft.com/office/word/2010/wordprocessingShape" mc:Ignorable="w14 w15 w16se w16cid w16 w16cex w16sdtdh wp14">
+<w:ftr xmlns:wpc="http://schemas.microsoft.com/office/word/2010/wordprocessingCanvas" xmlns:cx="http://schemas.microsoft.com/office/drawing/2014/chartex" xmlns:cx1="http://schemas.microsoft.com/office/drawing/2015/9/8/chartex" xmlns:cx2="http://schemas.microsoft.com/office/drawing/2015/10/21/chartex" xmlns:cx3="http://schemas.microsoft.com/office/drawing/2016/5/9/chartex" xmlns:cx4="http://schemas.microsoft.com/office/drawing/2016/5/10/chartex" xmlns:cx5="http://schemas.microsoft.com/office/drawing/2016/5/11/chartex" xmlns:cx6="http://schemas.microsoft.com/office/drawing/2016/5/12/chartex" xmlns:cx7="http://schemas.microsoft.com/office/drawing/2016/5/13/chartex" xmlns:cx8="http://schemas.microsoft.com/office/drawing/2016/5/14/chartex" xmlns:mc="http://schemas.openxmlformats.org/markup-compatibility/2006" xmlns:aink="http://schemas.microsoft.com/office/drawing/2016/ink" xmlns:am3d="http://schemas.microsoft.com/office/drawing/2017/model3d" xmlns:o="urn:schemas-microsoft-com:office:office" xmlns:r="http://schemas.openxmlformats.org/officeDocument/2006/relationships" xmlns:m="http://schemas.openxmlformats.org/officeDocument/2006/math" xmlns:v="urn:schemas-microsoft-com:vml" xmlns:wp14="http://schemas.microsoft.com/office/word/2010/wordprocessingDrawing" xmlns:wp="http://schemas.openxmlformats.org/drawingml/2006/wordprocessingDrawing" xmlns:w10="urn:schemas-microsoft-com:office:word" xmlns:w="http://schemas.openxmlformats.org/wordprocessingml/2006/main" xmlns:w14="http://schemas.microsoft.com/office/word/2010/wordml" xmlns:w15="http://schemas.microsoft.com/office/word/2012/wordml" xmlns:w16cex="http://schemas.microsoft.com/office/word/2018/wordml/cex" xmlns:w16cid="http://schemas.microsoft.com/office/word/2016/wordml/cid" xmlns:w16="http://schemas.microsoft.com/office/word/2018/wordml" xmlns:w16se="http://schemas.microsoft.com/office/word/2015/wordml/symex" xmlns:wpg="http://schemas.microsoft.com/office/word/2010/wordprocessingGroup" xmlns:wpi="http://schemas.microsoft.com/office/word/2010/wordprocessingInk" xmlns:wne="http://schemas.microsoft.com/office/word/2006/wordml" xmlns:wps="http://schemas.microsoft.com/office/word/2010/wordprocessingShape" mc:Ignorable="w14 w15 w16se w16cid w16 w16cex wp14">
   <w:sdt>
     <w:sdtPr>
       <w:id w:val="-302780375"/>
@@ -2314,7 +4066,7 @@
 </file>
 
 <file path=word/footnotes.xml><?xml version="1.0" encoding="utf-8"?>
-<w:footnotes xmlns:wpc="http://schemas.microsoft.com/office/word/2010/wordprocessingCanvas" xmlns:cx="http://schemas.microsoft.com/office/drawing/2014/chartex" xmlns:cx1="http://schemas.microsoft.com/office/drawing/2015/9/8/chartex" xmlns:cx2="http://schemas.microsoft.com/office/drawing/2015/10/21/chartex" xmlns:cx3="http://schemas.microsoft.com/office/drawing/2016/5/9/chartex" xmlns:cx4="http://schemas.microsoft.com/office/drawing/2016/5/10/chartex" xmlns:cx5="http://schemas.microsoft.com/office/drawing/2016/5/11/chartex" xmlns:cx6="http://schemas.microsoft.com/office/drawing/2016/5/12/chartex" xmlns:cx7="http://schemas.microsoft.com/office/drawing/2016/5/13/chartex" xmlns:cx8="http://schemas.microsoft.com/office/drawing/2016/5/14/chartex" xmlns:mc="http://schemas.openxmlformats.org/markup-compatibility/2006" xmlns:aink="http://schemas.microsoft.com/office/drawing/2016/ink" xmlns:am3d="http://schemas.microsoft.com/office/drawing/2017/model3d" xmlns:o="urn:schemas-microsoft-com:office:office" xmlns:r="http://schemas.openxmlformats.org/officeDocument/2006/relationships" xmlns:m="http://schemas.openxmlformats.org/officeDocument/2006/math" xmlns:v="urn:schemas-microsoft-com:vml" xmlns:wp14="http://schemas.microsoft.com/office/word/2010/wordprocessingDrawing" xmlns:wp="http://schemas.openxmlformats.org/drawingml/2006/wordprocessingDrawing" xmlns:w10="urn:schemas-microsoft-com:office:word" xmlns:w="http://schemas.openxmlformats.org/wordprocessingml/2006/main" xmlns:w14="http://schemas.microsoft.com/office/word/2010/wordml" xmlns:w15="http://schemas.microsoft.com/office/word/2012/wordml" xmlns:w16cex="http://schemas.microsoft.com/office/word/2018/wordml/cex" xmlns:w16cid="http://schemas.microsoft.com/office/word/2016/wordml/cid" xmlns:w16="http://schemas.microsoft.com/office/word/2018/wordml" xmlns:w16sdtdh="http://schemas.microsoft.com/office/word/2020/wordml/sdtdatahash" xmlns:w16se="http://schemas.microsoft.com/office/word/2015/wordml/symex" xmlns:wpg="http://schemas.microsoft.com/office/word/2010/wordprocessingGroup" xmlns:wpi="http://schemas.microsoft.com/office/word/2010/wordprocessingInk" xmlns:wne="http://schemas.microsoft.com/office/word/2006/wordml" xmlns:wps="http://schemas.microsoft.com/office/word/2010/wordprocessingShape" mc:Ignorable="w14 w15 w16se w16cid w16 w16cex w16sdtdh wp14">
+<w:footnotes xmlns:wpc="http://schemas.microsoft.com/office/word/2010/wordprocessingCanvas" xmlns:cx="http://schemas.microsoft.com/office/drawing/2014/chartex" xmlns:cx1="http://schemas.microsoft.com/office/drawing/2015/9/8/chartex" xmlns:cx2="http://schemas.microsoft.com/office/drawing/2015/10/21/chartex" xmlns:cx3="http://schemas.microsoft.com/office/drawing/2016/5/9/chartex" xmlns:cx4="http://schemas.microsoft.com/office/drawing/2016/5/10/chartex" xmlns:cx5="http://schemas.microsoft.com/office/drawing/2016/5/11/chartex" xmlns:cx6="http://schemas.microsoft.com/office/drawing/2016/5/12/chartex" xmlns:cx7="http://schemas.microsoft.com/office/drawing/2016/5/13/chartex" xmlns:cx8="http://schemas.microsoft.com/office/drawing/2016/5/14/chartex" xmlns:mc="http://schemas.openxmlformats.org/markup-compatibility/2006" xmlns:aink="http://schemas.microsoft.com/office/drawing/2016/ink" xmlns:am3d="http://schemas.microsoft.com/office/drawing/2017/model3d" xmlns:o="urn:schemas-microsoft-com:office:office" xmlns:r="http://schemas.openxmlformats.org/officeDocument/2006/relationships" xmlns:m="http://schemas.openxmlformats.org/officeDocument/2006/math" xmlns:v="urn:schemas-microsoft-com:vml" xmlns:wp14="http://schemas.microsoft.com/office/word/2010/wordprocessingDrawing" xmlns:wp="http://schemas.openxmlformats.org/drawingml/2006/wordprocessingDrawing" xmlns:w10="urn:schemas-microsoft-com:office:word" xmlns:w="http://schemas.openxmlformats.org/wordprocessingml/2006/main" xmlns:w14="http://schemas.microsoft.com/office/word/2010/wordml" xmlns:w15="http://schemas.microsoft.com/office/word/2012/wordml" xmlns:w16cex="http://schemas.microsoft.com/office/word/2018/wordml/cex" xmlns:w16cid="http://schemas.microsoft.com/office/word/2016/wordml/cid" xmlns:w16="http://schemas.microsoft.com/office/word/2018/wordml" xmlns:w16se="http://schemas.microsoft.com/office/word/2015/wordml/symex" xmlns:wpg="http://schemas.microsoft.com/office/word/2010/wordprocessingGroup" xmlns:wpi="http://schemas.microsoft.com/office/word/2010/wordprocessingInk" xmlns:wne="http://schemas.microsoft.com/office/word/2006/wordml" xmlns:wps="http://schemas.microsoft.com/office/word/2010/wordprocessingShape" mc:Ignorable="w14 w15 w16se w16cid w16 w16cex wp14">
   <w:footnote w:type="separator" w:id="-1">
     <w:p>
       <w:pPr>
@@ -2339,7 +4091,7 @@
 </file>
 
 <file path=word/numbering.xml><?xml version="1.0" encoding="utf-8"?>
-<w:numbering xmlns:wpc="http://schemas.microsoft.com/office/word/2010/wordprocessingCanvas" xmlns:cx="http://schemas.microsoft.com/office/drawing/2014/chartex" xmlns:cx1="http://schemas.microsoft.com/office/drawing/2015/9/8/chartex" xmlns:cx2="http://schemas.microsoft.com/office/drawing/2015/10/21/chartex" xmlns:cx3="http://schemas.microsoft.com/office/drawing/2016/5/9/chartex" xmlns:cx4="http://schemas.microsoft.com/office/drawing/2016/5/10/chartex" xmlns:cx5="http://schemas.microsoft.com/office/drawing/2016/5/11/chartex" xmlns:cx6="http://schemas.microsoft.com/office/drawing/2016/5/12/chartex" xmlns:cx7="http://schemas.microsoft.com/office/drawing/2016/5/13/chartex" xmlns:cx8="http://schemas.microsoft.com/office/drawing/2016/5/14/chartex" xmlns:mc="http://schemas.openxmlformats.org/markup-compatibility/2006" xmlns:aink="http://schemas.microsoft.com/office/drawing/2016/ink" xmlns:am3d="http://schemas.microsoft.com/office/drawing/2017/model3d" xmlns:o="urn:schemas-microsoft-com:office:office" xmlns:r="http://schemas.openxmlformats.org/officeDocument/2006/relationships" xmlns:m="http://schemas.openxmlformats.org/officeDocument/2006/math" xmlns:v="urn:schemas-microsoft-com:vml" xmlns:wp14="http://schemas.microsoft.com/office/word/2010/wordprocessingDrawing" xmlns:wp="http://schemas.openxmlformats.org/drawingml/2006/wordprocessingDrawing" xmlns:w10="urn:schemas-microsoft-com:office:word" xmlns:w="http://schemas.openxmlformats.org/wordprocessingml/2006/main" xmlns:w14="http://schemas.microsoft.com/office/word/2010/wordml" xmlns:w15="http://schemas.microsoft.com/office/word/2012/wordml" xmlns:w16cex="http://schemas.microsoft.com/office/word/2018/wordml/cex" xmlns:w16cid="http://schemas.microsoft.com/office/word/2016/wordml/cid" xmlns:w16="http://schemas.microsoft.com/office/word/2018/wordml" xmlns:w16sdtdh="http://schemas.microsoft.com/office/word/2020/wordml/sdtdatahash" xmlns:w16se="http://schemas.microsoft.com/office/word/2015/wordml/symex" xmlns:wpg="http://schemas.microsoft.com/office/word/2010/wordprocessingGroup" xmlns:wpi="http://schemas.microsoft.com/office/word/2010/wordprocessingInk" xmlns:wne="http://schemas.microsoft.com/office/word/2006/wordml" xmlns:wps="http://schemas.microsoft.com/office/word/2010/wordprocessingShape" mc:Ignorable="w14 w15 w16se w16cid w16 w16cex w16sdtdh wp14">
+<w:numbering xmlns:wpc="http://schemas.microsoft.com/office/word/2010/wordprocessingCanvas" xmlns:cx="http://schemas.microsoft.com/office/drawing/2014/chartex" xmlns:cx1="http://schemas.microsoft.com/office/drawing/2015/9/8/chartex" xmlns:cx2="http://schemas.microsoft.com/office/drawing/2015/10/21/chartex" xmlns:cx3="http://schemas.microsoft.com/office/drawing/2016/5/9/chartex" xmlns:cx4="http://schemas.microsoft.com/office/drawing/2016/5/10/chartex" xmlns:cx5="http://schemas.microsoft.com/office/drawing/2016/5/11/chartex" xmlns:cx6="http://schemas.microsoft.com/office/drawing/2016/5/12/chartex" xmlns:cx7="http://schemas.microsoft.com/office/drawing/2016/5/13/chartex" xmlns:cx8="http://schemas.microsoft.com/office/drawing/2016/5/14/chartex" xmlns:mc="http://schemas.openxmlformats.org/markup-compatibility/2006" xmlns:aink="http://schemas.microsoft.com/office/drawing/2016/ink" xmlns:am3d="http://schemas.microsoft.com/office/drawing/2017/model3d" xmlns:o="urn:schemas-microsoft-com:office:office" xmlns:r="http://schemas.openxmlformats.org/officeDocument/2006/relationships" xmlns:m="http://schemas.openxmlformats.org/officeDocument/2006/math" xmlns:v="urn:schemas-microsoft-com:vml" xmlns:wp14="http://schemas.microsoft.com/office/word/2010/wordprocessingDrawing" xmlns:wp="http://schemas.openxmlformats.org/drawingml/2006/wordprocessingDrawing" xmlns:w10="urn:schemas-microsoft-com:office:word" xmlns:w="http://schemas.openxmlformats.org/wordprocessingml/2006/main" xmlns:w14="http://schemas.microsoft.com/office/word/2010/wordml" xmlns:w15="http://schemas.microsoft.com/office/word/2012/wordml" xmlns:w16cex="http://schemas.microsoft.com/office/word/2018/wordml/cex" xmlns:w16cid="http://schemas.microsoft.com/office/word/2016/wordml/cid" xmlns:w16="http://schemas.microsoft.com/office/word/2018/wordml" xmlns:w16se="http://schemas.microsoft.com/office/word/2015/wordml/symex" xmlns:wpg="http://schemas.microsoft.com/office/word/2010/wordprocessingGroup" xmlns:wpi="http://schemas.microsoft.com/office/word/2010/wordprocessingInk" xmlns:wne="http://schemas.microsoft.com/office/word/2006/wordml" xmlns:wps="http://schemas.microsoft.com/office/word/2010/wordprocessingShape" mc:Ignorable="w14 w15 w16se w16cid w16 w16cex wp14">
   <w:abstractNum w:abstractNumId="0" w15:restartNumberingAfterBreak="0">
     <w:nsid w:val="2B470838"/>
     <w:multiLevelType w:val="hybridMultilevel"/>
@@ -2576,7 +4328,7 @@
 </file>
 
 <file path=word/styles.xml><?xml version="1.0" encoding="utf-8"?>
-<w:styles xmlns:mc="http://schemas.openxmlformats.org/markup-compatibility/2006" xmlns:r="http://schemas.openxmlformats.org/officeDocument/2006/relationships" xmlns:w="http://schemas.openxmlformats.org/wordprocessingml/2006/main" xmlns:w14="http://schemas.microsoft.com/office/word/2010/wordml" xmlns:w15="http://schemas.microsoft.com/office/word/2012/wordml" xmlns:w16cex="http://schemas.microsoft.com/office/word/2018/wordml/cex" xmlns:w16cid="http://schemas.microsoft.com/office/word/2016/wordml/cid" xmlns:w16="http://schemas.microsoft.com/office/word/2018/wordml" xmlns:w16sdtdh="http://schemas.microsoft.com/office/word/2020/wordml/sdtdatahash" xmlns:w16se="http://schemas.microsoft.com/office/word/2015/wordml/symex" mc:Ignorable="w14 w15 w16se w16cid w16 w16cex w16sdtdh">
+<w:styles xmlns:mc="http://schemas.openxmlformats.org/markup-compatibility/2006" xmlns:r="http://schemas.openxmlformats.org/officeDocument/2006/relationships" xmlns:w="http://schemas.openxmlformats.org/wordprocessingml/2006/main" xmlns:w14="http://schemas.microsoft.com/office/word/2010/wordml" xmlns:w15="http://schemas.microsoft.com/office/word/2012/wordml" xmlns:w16cex="http://schemas.microsoft.com/office/word/2018/wordml/cex" xmlns:w16cid="http://schemas.microsoft.com/office/word/2016/wordml/cid" xmlns:w16="http://schemas.microsoft.com/office/word/2018/wordml" xmlns:w16se="http://schemas.microsoft.com/office/word/2015/wordml/symex" mc:Ignorable="w14 w15 w16se w16cid w16 w16cex">
   <w:docDefaults>
     <w:rPrDefault>
       <w:rPr>

</xml_diff>